<commit_message>
update so we can merge
</commit_message>
<xml_diff>
--- a/Quadropter.docx
+++ b/Quadropter.docx
@@ -1,6 +1,6 @@
 
 <file path=word/document.xml><?xml version="1.0" encoding="utf-8"?>
-<w:document xmlns:wpc="http://schemas.microsoft.com/office/word/2010/wordprocessingCanvas" xmlns:cx="http://schemas.microsoft.com/office/drawing/2014/chartex" xmlns:cx1="http://schemas.microsoft.com/office/drawing/2015/9/8/chartex" xmlns:cx2="http://schemas.microsoft.com/office/drawing/2015/10/21/chartex" xmlns:cx3="http://schemas.microsoft.com/office/drawing/2016/5/9/chartex" xmlns:cx4="http://schemas.microsoft.com/office/drawing/2016/5/10/chartex" xmlns:cx5="http://schemas.microsoft.com/office/drawing/2016/5/11/chartex" xmlns:cx6="http://schemas.microsoft.com/office/drawing/2016/5/12/chartex" xmlns:cx7="http://schemas.microsoft.com/office/drawing/2016/5/13/chartex" xmlns:cx8="http://schemas.microsoft.com/office/drawing/2016/5/14/chartex" xmlns:mc="http://schemas.openxmlformats.org/markup-compatibility/2006" xmlns:aink="http://schemas.microsoft.com/office/drawing/2016/ink" xmlns:am3d="http://schemas.microsoft.com/office/drawing/2017/model3d" xmlns:o="urn:schemas-microsoft-com:office:office" xmlns:oel="http://schemas.microsoft.com/office/2019/extlst" xmlns:r="http://schemas.openxmlformats.org/officeDocument/2006/relationships" xmlns:m="http://schemas.openxmlformats.org/officeDocument/2006/math" xmlns:v="urn:schemas-microsoft-com:vml" xmlns:wp14="http://schemas.microsoft.com/office/word/2010/wordprocessingDrawing" xmlns:wp="http://schemas.openxmlformats.org/drawingml/2006/wordprocessingDrawing" xmlns:w10="urn:schemas-microsoft-com:office:word" xmlns:w="http://schemas.openxmlformats.org/wordprocessingml/2006/main" xmlns:w14="http://schemas.microsoft.com/office/word/2010/wordml" xmlns:w15="http://schemas.microsoft.com/office/word/2012/wordml" xmlns:w16cex="http://schemas.microsoft.com/office/word/2018/wordml/cex" xmlns:w16cid="http://schemas.microsoft.com/office/word/2016/wordml/cid" xmlns:w16="http://schemas.microsoft.com/office/word/2018/wordml" xmlns:w16sdtdh="http://schemas.microsoft.com/office/word/2020/wordml/sdtdatahash" xmlns:w16se="http://schemas.microsoft.com/office/word/2015/wordml/symex" xmlns:wpg="http://schemas.microsoft.com/office/word/2010/wordprocessingGroup" xmlns:wpi="http://schemas.microsoft.com/office/word/2010/wordprocessingInk" xmlns:wne="http://schemas.microsoft.com/office/word/2006/wordml" xmlns:wps="http://schemas.microsoft.com/office/word/2010/wordprocessingShape" mc:Ignorable="w14 w15 w16se w16cid w16 w16cex w16sdtdh wp14">
+<w:document xmlns:wpc="http://schemas.microsoft.com/office/word/2010/wordprocessingCanvas" xmlns:cx="http://schemas.microsoft.com/office/drawing/2014/chartex" xmlns:cx1="http://schemas.microsoft.com/office/drawing/2015/9/8/chartex" xmlns:cx2="http://schemas.microsoft.com/office/drawing/2015/10/21/chartex" xmlns:cx3="http://schemas.microsoft.com/office/drawing/2016/5/9/chartex" xmlns:cx4="http://schemas.microsoft.com/office/drawing/2016/5/10/chartex" xmlns:cx5="http://schemas.microsoft.com/office/drawing/2016/5/11/chartex" xmlns:cx6="http://schemas.microsoft.com/office/drawing/2016/5/12/chartex" xmlns:cx7="http://schemas.microsoft.com/office/drawing/2016/5/13/chartex" xmlns:cx8="http://schemas.microsoft.com/office/drawing/2016/5/14/chartex" xmlns:mc="http://schemas.openxmlformats.org/markup-compatibility/2006" xmlns:aink="http://schemas.microsoft.com/office/drawing/2016/ink" xmlns:am3d="http://schemas.microsoft.com/office/drawing/2017/model3d" xmlns:o="urn:schemas-microsoft-com:office:office" xmlns:oel="http://schemas.microsoft.com/office/2019/extlst" xmlns:r="http://schemas.openxmlformats.org/officeDocument/2006/relationships" xmlns:m="http://schemas.openxmlformats.org/officeDocument/2006/math" xmlns:v="urn:schemas-microsoft-com:vml" xmlns:wp14="http://schemas.microsoft.com/office/word/2010/wordprocessingDrawing" xmlns:wp="http://schemas.openxmlformats.org/drawingml/2006/wordprocessingDrawing" xmlns:w10="urn:schemas-microsoft-com:office:word" xmlns:w="http://schemas.openxmlformats.org/wordprocessingml/2006/main" xmlns:w14="http://schemas.microsoft.com/office/word/2010/wordml" xmlns:w15="http://schemas.microsoft.com/office/word/2012/wordml" xmlns:w16cex="http://schemas.microsoft.com/office/word/2018/wordml/cex" xmlns:w16cid="http://schemas.microsoft.com/office/word/2016/wordml/cid" xmlns:w16="http://schemas.microsoft.com/office/word/2018/wordml" xmlns:w16du="http://schemas.microsoft.com/office/word/2023/wordml/word16du" xmlns:w16sdtdh="http://schemas.microsoft.com/office/word/2020/wordml/sdtdatahash" xmlns:w16se="http://schemas.microsoft.com/office/word/2015/wordml/symex" xmlns:wpg="http://schemas.microsoft.com/office/word/2010/wordprocessingGroup" xmlns:wpi="http://schemas.microsoft.com/office/word/2010/wordprocessingInk" xmlns:wne="http://schemas.microsoft.com/office/word/2006/wordml" xmlns:wps="http://schemas.microsoft.com/office/word/2010/wordprocessingShape" mc:Ignorable="w14 w15 w16se w16cid w16 w16cex w16sdtdh w16du wp14">
   <w:body>
     <w:p>
       <w:pPr>
@@ -194,6 +194,38 @@
     </w:p>
     <w:p>
       <w:pPr>
+        <w:spacing w:before="100" w:beforeAutospacing="1" w:after="100" w:afterAutospacing="1" w:line="240" w:lineRule="auto"/>
+        <w:rPr>
+          <w:rFonts w:ascii="Arial" w:hAnsi="Arial" w:cs="Arial"/>
+        </w:rPr>
+      </w:pPr>
+    </w:p>
+    <w:p>
+      <w:pPr>
+        <w:spacing w:before="100" w:beforeAutospacing="1" w:after="100" w:afterAutospacing="1" w:line="240" w:lineRule="auto"/>
+        <w:rPr>
+          <w:rFonts w:ascii="Arial" w:hAnsi="Arial" w:cs="Arial"/>
+        </w:rPr>
+      </w:pPr>
+    </w:p>
+    <w:p>
+      <w:pPr>
+        <w:spacing w:before="100" w:beforeAutospacing="1" w:after="100" w:afterAutospacing="1" w:line="240" w:lineRule="auto"/>
+        <w:rPr>
+          <w:rFonts w:ascii="Arial" w:hAnsi="Arial" w:cs="Arial"/>
+        </w:rPr>
+      </w:pPr>
+    </w:p>
+    <w:p>
+      <w:pPr>
+        <w:spacing w:before="100" w:beforeAutospacing="1" w:after="100" w:afterAutospacing="1" w:line="240" w:lineRule="auto"/>
+        <w:rPr>
+          <w:rFonts w:ascii="Arial" w:hAnsi="Arial" w:cs="Arial"/>
+        </w:rPr>
+      </w:pPr>
+    </w:p>
+    <w:p>
+      <w:pPr>
         <w:pStyle w:val="Heading2"/>
         <w:rPr>
           <w:rFonts w:ascii="Arial" w:hAnsi="Arial" w:cs="Arial"/>
@@ -207,6 +239,7 @@
           <w:sz w:val="24"/>
           <w:szCs w:val="24"/>
         </w:rPr>
+        <w:lastRenderedPageBreak/>
         <w:t>Axes and Degrees of Freedom</w:t>
       </w:r>
     </w:p>
@@ -222,6 +255,9 @@
           <w:rFonts w:ascii="Arial" w:hAnsi="Arial" w:cs="Arial"/>
         </w:rPr>
         <w:t>To understand how a quadcopter moves, it’s important to know about its basic movements along different axes, known as degrees of freedom.</w:t>
+      </w:r>
+      <w:r>
+        <w:t xml:space="preserve"> </w:t>
       </w:r>
     </w:p>
     <w:p>
@@ -290,7 +326,6 @@
           <w:rStyle w:val="Strong"/>
           <w:rFonts w:ascii="Arial" w:hAnsi="Arial" w:cs="Arial"/>
         </w:rPr>
-        <w:lastRenderedPageBreak/>
         <w:t>Yaw</w:t>
       </w:r>
       <w:r>
@@ -327,6 +362,93 @@
     </w:p>
     <w:p>
       <w:pPr>
+        <w:keepNext/>
+        <w:spacing w:before="100" w:beforeAutospacing="1" w:after="100" w:afterAutospacing="1" w:line="240" w:lineRule="auto"/>
+        <w:jc w:val="center"/>
+      </w:pPr>
+      <w:r>
+        <w:rPr>
+          <w:noProof/>
+        </w:rPr>
+        <w:drawing>
+          <wp:inline distT="0" distB="0" distL="0" distR="0" wp14:anchorId="3BF90EE2" wp14:editId="07AB6EF7">
+            <wp:extent cx="3949989" cy="3219450"/>
+            <wp:effectExtent l="0" t="0" r="0" b="0"/>
+            <wp:docPr id="449358637" name="Picture 1" descr="How Drone Vision Systems Allow Drones to Fly in Low-Light Conditions -  Immervision"/>
+            <wp:cNvGraphicFramePr>
+              <a:graphicFrameLocks xmlns:a="http://schemas.openxmlformats.org/drawingml/2006/main" noChangeAspect="1"/>
+            </wp:cNvGraphicFramePr>
+            <a:graphic xmlns:a="http://schemas.openxmlformats.org/drawingml/2006/main">
+              <a:graphicData uri="http://schemas.openxmlformats.org/drawingml/2006/picture">
+                <pic:pic xmlns:pic="http://schemas.openxmlformats.org/drawingml/2006/picture">
+                  <pic:nvPicPr>
+                    <pic:cNvPr id="0" name="Picture 1" descr="How Drone Vision Systems Allow Drones to Fly in Low-Light Conditions -  Immervision"/>
+                    <pic:cNvPicPr>
+                      <a:picLocks noChangeAspect="1" noChangeArrowheads="1"/>
+                    </pic:cNvPicPr>
+                  </pic:nvPicPr>
+                  <pic:blipFill>
+                    <a:blip r:embed="rId8" cstate="print">
+                      <a:extLst>
+                        <a:ext uri="{28A0092B-C50C-407E-A947-70E740481C1C}">
+                          <a14:useLocalDpi xmlns:a14="http://schemas.microsoft.com/office/drawing/2010/main" val="0"/>
+                        </a:ext>
+                      </a:extLst>
+                    </a:blip>
+                    <a:srcRect/>
+                    <a:stretch>
+                      <a:fillRect/>
+                    </a:stretch>
+                  </pic:blipFill>
+                  <pic:spPr bwMode="auto">
+                    <a:xfrm>
+                      <a:off x="0" y="0"/>
+                      <a:ext cx="3972298" cy="3237633"/>
+                    </a:xfrm>
+                    <a:prstGeom prst="rect">
+                      <a:avLst/>
+                    </a:prstGeom>
+                    <a:noFill/>
+                    <a:ln>
+                      <a:noFill/>
+                    </a:ln>
+                  </pic:spPr>
+                </pic:pic>
+              </a:graphicData>
+            </a:graphic>
+          </wp:inline>
+        </w:drawing>
+      </w:r>
+    </w:p>
+    <w:p>
+      <w:pPr>
+        <w:pStyle w:val="Caption"/>
+        <w:jc w:val="center"/>
+      </w:pPr>
+      <w:r>
+        <w:t xml:space="preserve">Figure </w:t>
+      </w:r>
+      <w:r>
+        <w:t>1</w:t>
+      </w:r>
+      <w:r>
+        <w:t xml:space="preserve">. </w:t>
+      </w:r>
+      <w:hyperlink r:id="rId9" w:history="1">
+        <w:r>
+          <w:rPr>
+            <w:rStyle w:val="Hyperlink"/>
+          </w:rPr>
+          <w:t>https://www.immervision.com/drone-navigation-system/</w:t>
+        </w:r>
+      </w:hyperlink>
+    </w:p>
+    <w:p/>
+    <w:p/>
+    <w:p/>
+    <w:p/>
+    <w:p>
+      <w:pPr>
         <w:pStyle w:val="Heading2"/>
         <w:rPr>
           <w:rFonts w:ascii="Arial" w:hAnsi="Arial" w:cs="Arial"/>
@@ -340,6 +462,7 @@
           <w:sz w:val="24"/>
           <w:szCs w:val="24"/>
         </w:rPr>
+        <w:lastRenderedPageBreak/>
         <w:t>Stability and Balance</w:t>
       </w:r>
     </w:p>
@@ -409,1602 +532,105 @@
     </w:p>
     <w:p>
       <w:pPr>
-        <w:numPr>
-          <w:ilvl w:val="0"/>
-          <w:numId w:val="5"/>
-        </w:numPr>
+        <w:pStyle w:val="ListParagraph"/>
+        <w:keepNext/>
         <w:spacing w:before="100" w:beforeAutospacing="1" w:after="100" w:afterAutospacing="1" w:line="240" w:lineRule="auto"/>
+      </w:pPr>
+    </w:p>
+    <w:p>
+      <w:pPr>
+        <w:pStyle w:val="ListParagraph"/>
+        <w:keepNext/>
+        <w:spacing w:before="100" w:beforeAutospacing="1" w:after="100" w:afterAutospacing="1" w:line="240" w:lineRule="auto"/>
+        <w:ind w:left="0"/>
+        <w:jc w:val="center"/>
+      </w:pPr>
+    </w:p>
+    <w:p>
+      <w:pPr>
+        <w:pStyle w:val="ListParagraph"/>
+        <w:keepNext/>
+        <w:spacing w:before="100" w:beforeAutospacing="1" w:after="100" w:afterAutospacing="1" w:line="240" w:lineRule="auto"/>
+        <w:ind w:left="0"/>
+        <w:jc w:val="center"/>
+      </w:pPr>
+      <w:r>
+        <w:rPr>
+          <w:noProof/>
+        </w:rPr>
+        <w:drawing>
+          <wp:inline distT="0" distB="0" distL="0" distR="0" wp14:anchorId="47330C5E" wp14:editId="16477548">
+            <wp:extent cx="4865003" cy="3686175"/>
+            <wp:effectExtent l="0" t="0" r="0" b="0"/>
+            <wp:docPr id="1912360169" name="Picture 4" descr="Yaw, pitch and roll rotations of a Quadcopter. | Download Scientific Diagram"/>
+            <wp:cNvGraphicFramePr>
+              <a:graphicFrameLocks xmlns:a="http://schemas.openxmlformats.org/drawingml/2006/main" noChangeAspect="1"/>
+            </wp:cNvGraphicFramePr>
+            <a:graphic xmlns:a="http://schemas.openxmlformats.org/drawingml/2006/main">
+              <a:graphicData uri="http://schemas.openxmlformats.org/drawingml/2006/picture">
+                <pic:pic xmlns:pic="http://schemas.openxmlformats.org/drawingml/2006/picture">
+                  <pic:nvPicPr>
+                    <pic:cNvPr id="0" name="Picture 10" descr="Yaw, pitch and roll rotations of a Quadcopter. | Download Scientific Diagram"/>
+                    <pic:cNvPicPr>
+                      <a:picLocks noChangeAspect="1" noChangeArrowheads="1"/>
+                    </pic:cNvPicPr>
+                  </pic:nvPicPr>
+                  <pic:blipFill>
+                    <a:blip r:embed="rId10">
+                      <a:extLst>
+                        <a:ext uri="{28A0092B-C50C-407E-A947-70E740481C1C}">
+                          <a14:useLocalDpi xmlns:a14="http://schemas.microsoft.com/office/drawing/2010/main" val="0"/>
+                        </a:ext>
+                      </a:extLst>
+                    </a:blip>
+                    <a:srcRect/>
+                    <a:stretch>
+                      <a:fillRect/>
+                    </a:stretch>
+                  </pic:blipFill>
+                  <pic:spPr bwMode="auto">
+                    <a:xfrm>
+                      <a:off x="0" y="0"/>
+                      <a:ext cx="4867712" cy="3688228"/>
+                    </a:xfrm>
+                    <a:prstGeom prst="rect">
+                      <a:avLst/>
+                    </a:prstGeom>
+                    <a:noFill/>
+                    <a:ln>
+                      <a:noFill/>
+                    </a:ln>
+                  </pic:spPr>
+                </pic:pic>
+              </a:graphicData>
+            </a:graphic>
+          </wp:inline>
+        </w:drawing>
+      </w:r>
+    </w:p>
+    <w:p>
+      <w:pPr>
+        <w:pStyle w:val="ListParagraph"/>
+        <w:keepNext/>
+        <w:spacing w:before="100" w:beforeAutospacing="1" w:after="100" w:afterAutospacing="1" w:line="240" w:lineRule="auto"/>
+        <w:ind w:left="0"/>
+        <w:jc w:val="center"/>
+      </w:pPr>
+    </w:p>
+    <w:p/>
+    <w:p/>
+    <w:p>
+      <w:pPr>
+        <w:pStyle w:val="Heading1"/>
         <w:rPr>
           <w:rFonts w:ascii="Arial" w:hAnsi="Arial" w:cs="Arial"/>
         </w:rPr>
       </w:pPr>
-      <w:r>
-        <w:rPr>
-          <w:rStyle w:val="Strong"/>
-          <w:rFonts w:ascii="Arial" w:hAnsi="Arial" w:cs="Arial"/>
-        </w:rPr>
-        <w:t>Importance in Farming</w:t>
-      </w:r>
       <w:r>
         <w:rPr>
           <w:rFonts w:ascii="Arial" w:hAnsi="Arial" w:cs="Arial"/>
         </w:rPr>
-        <w:t>: In farming, stability and balance are essential for tasks like spraying pesticides evenly over crops or capturing clear images for crop monitoring. Any instability can lead to uneven coverage or blurred images, reducing the effectiveness of the quadcopter.</w:t>
-      </w:r>
-    </w:p>
-    <w:p>
-      <w:pPr>
-        <w:pStyle w:val="Heading1"/>
-        <w:rPr>
-          <w:rFonts w:ascii="Arial" w:hAnsi="Arial" w:cs="Arial"/>
-          <w:sz w:val="24"/>
-          <w:szCs w:val="24"/>
-        </w:rPr>
-      </w:pPr>
-      <w:r>
-        <w:rPr>
-          <w:rFonts w:ascii="Arial" w:hAnsi="Arial" w:cs="Arial"/>
-          <w:sz w:val="24"/>
-          <w:szCs w:val="24"/>
-        </w:rPr>
-        <w:t>Types of Controllers for Quadcopters</w:t>
-      </w:r>
-    </w:p>
-    <w:p>
-      <w:pPr>
-        <w:pStyle w:val="NormalWeb"/>
-        <w:rPr>
-          <w:rFonts w:ascii="Arial" w:hAnsi="Arial" w:cs="Arial"/>
-        </w:rPr>
-      </w:pPr>
-      <w:r>
-        <w:rPr>
-          <w:rFonts w:ascii="Arial" w:hAnsi="Arial" w:cs="Arial"/>
-        </w:rPr>
-        <w:t>Quadcopters use different types of controllers to manage their flight operations. These controllers can be broadly categorized into two types: manual controllers and autonomous controllers. While manual controllers rely on human pilots to operate the drone, autonomous controllers allow the drone to fly pre-programmed routes and perform tasks independently. In farming applications, autonomous controllers are particularly valuable for enhancing efficiency and precision.</w:t>
-      </w:r>
-    </w:p>
-    <w:p>
-      <w:pPr>
-        <w:pStyle w:val="Heading2"/>
-        <w:rPr>
-          <w:rFonts w:ascii="Arial" w:hAnsi="Arial" w:cs="Arial"/>
-          <w:sz w:val="24"/>
-          <w:szCs w:val="24"/>
-        </w:rPr>
-      </w:pPr>
-      <w:r>
-        <w:rPr>
-          <w:rFonts w:ascii="Arial" w:hAnsi="Arial" w:cs="Arial"/>
-          <w:sz w:val="24"/>
-          <w:szCs w:val="24"/>
-        </w:rPr>
-        <w:t>Manual Controllers</w:t>
-      </w:r>
-    </w:p>
-    <w:p>
-      <w:pPr>
-        <w:pStyle w:val="NormalWeb"/>
-        <w:rPr>
-          <w:rFonts w:ascii="Arial" w:hAnsi="Arial" w:cs="Arial"/>
-        </w:rPr>
-      </w:pPr>
-      <w:r>
-        <w:rPr>
-          <w:rFonts w:ascii="Arial" w:hAnsi="Arial" w:cs="Arial"/>
-        </w:rPr>
-        <w:t>Manual controllers are basic remote controls used by pilots to operate quadcopters. They typically consist of joysticks and buttons that control the drone's movements, including takeoff, landing, and maneuvering. While manual controllers provide a high level of control and are useful for tasks that require real-time decision-making, they rely heavily on the skill and experience of the pilot. This can be a limitation in complex agricultural tasks that require consistent and precise operations over large areas.</w:t>
-      </w:r>
-    </w:p>
-    <w:p>
-      <w:pPr>
-        <w:pStyle w:val="Heading2"/>
-        <w:rPr>
-          <w:rFonts w:ascii="Arial" w:hAnsi="Arial" w:cs="Arial"/>
-          <w:sz w:val="24"/>
-          <w:szCs w:val="24"/>
-        </w:rPr>
-      </w:pPr>
-      <w:r>
-        <w:rPr>
-          <w:rFonts w:ascii="Arial" w:hAnsi="Arial" w:cs="Arial"/>
-          <w:sz w:val="24"/>
-          <w:szCs w:val="24"/>
-        </w:rPr>
         <w:lastRenderedPageBreak/>
-        <w:t>Autonomous Controllers</w:t>
-      </w:r>
-    </w:p>
-    <w:p>
-      <w:pPr>
-        <w:pStyle w:val="NormalWeb"/>
-        <w:rPr>
-          <w:rFonts w:ascii="Arial" w:hAnsi="Arial" w:cs="Arial"/>
-        </w:rPr>
-      </w:pPr>
-      <w:r>
-        <w:rPr>
-          <w:rFonts w:ascii="Arial" w:hAnsi="Arial" w:cs="Arial"/>
-        </w:rPr>
-        <w:t>Autonomous controllers enable quadcopters to operate independently of direct human control. These systems use advanced technologies and algorithms to navigate, perform tasks, and respond to environmental conditions. Autonomous controllers are particularly advantageous in farming, where they can optimize operations such as crop monitoring, spraying, and mapping. Here are some key components and technologies used in autonomous controllers for drones:</w:t>
-      </w:r>
-    </w:p>
-    <w:p>
-      <w:pPr>
-        <w:pStyle w:val="Heading3"/>
-        <w:rPr>
-          <w:rFonts w:ascii="Arial" w:hAnsi="Arial" w:cs="Arial"/>
-          <w:sz w:val="24"/>
-          <w:szCs w:val="24"/>
-        </w:rPr>
-      </w:pPr>
-      <w:r>
-        <w:rPr>
-          <w:rFonts w:ascii="Arial" w:hAnsi="Arial" w:cs="Arial"/>
-          <w:sz w:val="24"/>
-          <w:szCs w:val="24"/>
-        </w:rPr>
-        <w:t>Components and Technologies</w:t>
-      </w:r>
-    </w:p>
-    <w:p>
-      <w:pPr>
-        <w:pStyle w:val="NormalWeb"/>
-        <w:numPr>
-          <w:ilvl w:val="0"/>
-          <w:numId w:val="19"/>
-        </w:numPr>
-        <w:rPr>
-          <w:rFonts w:ascii="Arial" w:hAnsi="Arial" w:cs="Arial"/>
-        </w:rPr>
-      </w:pPr>
-      <w:r>
-        <w:rPr>
-          <w:rStyle w:val="Strong"/>
-          <w:rFonts w:ascii="Arial" w:eastAsiaTheme="majorEastAsia" w:hAnsi="Arial" w:cs="Arial"/>
-        </w:rPr>
-        <w:t>GPS and Navigation Systems</w:t>
-      </w:r>
-    </w:p>
-    <w:p>
-      <w:pPr>
-        <w:numPr>
-          <w:ilvl w:val="1"/>
-          <w:numId w:val="19"/>
-        </w:numPr>
-        <w:spacing w:before="100" w:beforeAutospacing="1" w:after="100" w:afterAutospacing="1" w:line="240" w:lineRule="auto"/>
-        <w:rPr>
-          <w:rFonts w:ascii="Arial" w:hAnsi="Arial" w:cs="Arial"/>
-        </w:rPr>
-      </w:pPr>
-      <w:r>
-        <w:rPr>
-          <w:rStyle w:val="Strong"/>
-          <w:rFonts w:ascii="Arial" w:hAnsi="Arial" w:cs="Arial"/>
-        </w:rPr>
-        <w:t>GPS Modules</w:t>
-      </w:r>
-      <w:r>
-        <w:rPr>
-          <w:rFonts w:ascii="Arial" w:hAnsi="Arial" w:cs="Arial"/>
-        </w:rPr>
-        <w:t>: GPS modules provide precise location data, allowing the quadcopter to follow pre-defined flight paths and navigate to specific points in a field.</w:t>
-      </w:r>
-    </w:p>
-    <w:p>
-      <w:pPr>
-        <w:numPr>
-          <w:ilvl w:val="1"/>
-          <w:numId w:val="19"/>
-        </w:numPr>
-        <w:spacing w:before="100" w:beforeAutospacing="1" w:after="100" w:afterAutospacing="1" w:line="240" w:lineRule="auto"/>
-        <w:rPr>
-          <w:rFonts w:ascii="Arial" w:hAnsi="Arial" w:cs="Arial"/>
-        </w:rPr>
-      </w:pPr>
-      <w:r>
-        <w:rPr>
-          <w:rStyle w:val="Strong"/>
-          <w:rFonts w:ascii="Arial" w:hAnsi="Arial" w:cs="Arial"/>
-        </w:rPr>
-        <w:t>Waypoint Navigation</w:t>
-      </w:r>
-      <w:r>
-        <w:rPr>
-          <w:rFonts w:ascii="Arial" w:hAnsi="Arial" w:cs="Arial"/>
-        </w:rPr>
-        <w:t>: Using waypoints, the drone can move from one point to another, following a planned route that covers the entire area needing inspection or treatment.</w:t>
-      </w:r>
-    </w:p>
-    <w:p>
-      <w:pPr>
-        <w:pStyle w:val="NormalWeb"/>
-        <w:numPr>
-          <w:ilvl w:val="0"/>
-          <w:numId w:val="19"/>
-        </w:numPr>
-        <w:rPr>
-          <w:rFonts w:ascii="Arial" w:hAnsi="Arial" w:cs="Arial"/>
-        </w:rPr>
-      </w:pPr>
-      <w:r>
-        <w:rPr>
-          <w:rStyle w:val="Strong"/>
-          <w:rFonts w:ascii="Arial" w:eastAsiaTheme="majorEastAsia" w:hAnsi="Arial" w:cs="Arial"/>
-        </w:rPr>
-        <w:t>Sensors and Data Collection</w:t>
-      </w:r>
-    </w:p>
-    <w:p>
-      <w:pPr>
-        <w:numPr>
-          <w:ilvl w:val="1"/>
-          <w:numId w:val="19"/>
-        </w:numPr>
-        <w:spacing w:before="100" w:beforeAutospacing="1" w:after="100" w:afterAutospacing="1" w:line="240" w:lineRule="auto"/>
-        <w:rPr>
-          <w:rFonts w:ascii="Arial" w:hAnsi="Arial" w:cs="Arial"/>
-        </w:rPr>
-      </w:pPr>
-      <w:r>
-        <w:rPr>
-          <w:rStyle w:val="Strong"/>
-          <w:rFonts w:ascii="Arial" w:hAnsi="Arial" w:cs="Arial"/>
-        </w:rPr>
-        <w:t>Imaging Sensors</w:t>
-      </w:r>
-      <w:r>
-        <w:rPr>
-          <w:rFonts w:ascii="Arial" w:hAnsi="Arial" w:cs="Arial"/>
-        </w:rPr>
-        <w:t>: Cameras and multispectral sensors capture high-resolution images and data about crop health, soil conditions, and pest infestations.</w:t>
-      </w:r>
-    </w:p>
-    <w:p>
-      <w:pPr>
-        <w:numPr>
-          <w:ilvl w:val="1"/>
-          <w:numId w:val="19"/>
-        </w:numPr>
-        <w:spacing w:before="100" w:beforeAutospacing="1" w:after="100" w:afterAutospacing="1" w:line="240" w:lineRule="auto"/>
-        <w:rPr>
-          <w:rFonts w:ascii="Arial" w:hAnsi="Arial" w:cs="Arial"/>
-        </w:rPr>
-      </w:pPr>
-      <w:r>
-        <w:rPr>
-          <w:rStyle w:val="Strong"/>
-          <w:rFonts w:ascii="Arial" w:hAnsi="Arial" w:cs="Arial"/>
-        </w:rPr>
-        <w:t>LiDAR and Ultrasonic Sensors</w:t>
-      </w:r>
-      <w:r>
-        <w:rPr>
-          <w:rFonts w:ascii="Arial" w:hAnsi="Arial" w:cs="Arial"/>
-        </w:rPr>
-        <w:t>: These sensors help in altitude measurement, obstacle detection, and creating detailed maps of the terrain.</w:t>
-      </w:r>
-    </w:p>
-    <w:p>
-      <w:pPr>
-        <w:pStyle w:val="NormalWeb"/>
-        <w:numPr>
-          <w:ilvl w:val="0"/>
-          <w:numId w:val="19"/>
-        </w:numPr>
-        <w:rPr>
-          <w:rFonts w:ascii="Arial" w:hAnsi="Arial" w:cs="Arial"/>
-        </w:rPr>
-      </w:pPr>
-      <w:r>
-        <w:rPr>
-          <w:rStyle w:val="Strong"/>
-          <w:rFonts w:ascii="Arial" w:eastAsiaTheme="majorEastAsia" w:hAnsi="Arial" w:cs="Arial"/>
-        </w:rPr>
-        <w:t>Control Algorithms</w:t>
-      </w:r>
-    </w:p>
-    <w:p>
-      <w:pPr>
-        <w:numPr>
-          <w:ilvl w:val="1"/>
-          <w:numId w:val="19"/>
-        </w:numPr>
-        <w:spacing w:before="100" w:beforeAutospacing="1" w:after="100" w:afterAutospacing="1" w:line="240" w:lineRule="auto"/>
-        <w:rPr>
-          <w:rFonts w:ascii="Arial" w:hAnsi="Arial" w:cs="Arial"/>
-        </w:rPr>
-      </w:pPr>
-      <w:r>
-        <w:rPr>
-          <w:rStyle w:val="Strong"/>
-          <w:rFonts w:ascii="Arial" w:hAnsi="Arial" w:cs="Arial"/>
-        </w:rPr>
-        <w:t>PID Controllers</w:t>
-      </w:r>
-      <w:r>
-        <w:rPr>
-          <w:rFonts w:ascii="Arial" w:hAnsi="Arial" w:cs="Arial"/>
-        </w:rPr>
-        <w:t>: Proportional-Integral-Derivative (PID) controllers are used to maintain stable flight by continuously adjusting the drone's movements based on sensor feedback.</w:t>
-      </w:r>
-    </w:p>
-    <w:p>
-      <w:pPr>
-        <w:numPr>
-          <w:ilvl w:val="1"/>
-          <w:numId w:val="19"/>
-        </w:numPr>
-        <w:spacing w:before="100" w:beforeAutospacing="1" w:after="100" w:afterAutospacing="1" w:line="240" w:lineRule="auto"/>
-        <w:rPr>
-          <w:rFonts w:ascii="Arial" w:hAnsi="Arial" w:cs="Arial"/>
-        </w:rPr>
-      </w:pPr>
-      <w:r>
-        <w:rPr>
-          <w:rStyle w:val="Strong"/>
-          <w:rFonts w:ascii="Arial" w:hAnsi="Arial" w:cs="Arial"/>
-        </w:rPr>
-        <w:t>Model Predictive Control (MPC)</w:t>
-      </w:r>
-      <w:r>
-        <w:rPr>
-          <w:rFonts w:ascii="Arial" w:hAnsi="Arial" w:cs="Arial"/>
-        </w:rPr>
-        <w:t>: MPC uses mathematical models to predict future states of the drone and optimize control actions, improving performance in dynamic environments.</w:t>
-      </w:r>
-    </w:p>
-    <w:p>
-      <w:pPr>
-        <w:numPr>
-          <w:ilvl w:val="1"/>
-          <w:numId w:val="19"/>
-        </w:numPr>
-        <w:spacing w:before="100" w:beforeAutospacing="1" w:after="100" w:afterAutospacing="1" w:line="240" w:lineRule="auto"/>
-        <w:rPr>
-          <w:rFonts w:ascii="Arial" w:hAnsi="Arial" w:cs="Arial"/>
-        </w:rPr>
-      </w:pPr>
-      <w:r>
-        <w:rPr>
-          <w:rStyle w:val="Strong"/>
-          <w:rFonts w:ascii="Arial" w:hAnsi="Arial" w:cs="Arial"/>
-        </w:rPr>
-        <w:t>Machine Learning and AI</w:t>
-      </w:r>
-      <w:r>
-        <w:rPr>
-          <w:rFonts w:ascii="Arial" w:hAnsi="Arial" w:cs="Arial"/>
-        </w:rPr>
-        <w:t>: Machine learning algorithms analyze data collected during flights to improve decision-making and adapt to changing conditions in real-time.</w:t>
-      </w:r>
-    </w:p>
-    <w:p>
-      <w:pPr>
-        <w:pStyle w:val="NormalWeb"/>
-        <w:numPr>
-          <w:ilvl w:val="0"/>
-          <w:numId w:val="19"/>
-        </w:numPr>
-        <w:rPr>
-          <w:rFonts w:ascii="Arial" w:hAnsi="Arial" w:cs="Arial"/>
-        </w:rPr>
-      </w:pPr>
-      <w:r>
-        <w:rPr>
-          <w:rStyle w:val="Strong"/>
-          <w:rFonts w:ascii="Arial" w:eastAsiaTheme="majorEastAsia" w:hAnsi="Arial" w:cs="Arial"/>
-        </w:rPr>
-        <w:t>Communication Systems</w:t>
-      </w:r>
-    </w:p>
-    <w:p>
-      <w:pPr>
-        <w:numPr>
-          <w:ilvl w:val="1"/>
-          <w:numId w:val="19"/>
-        </w:numPr>
-        <w:spacing w:before="100" w:beforeAutospacing="1" w:after="100" w:afterAutospacing="1" w:line="240" w:lineRule="auto"/>
-        <w:rPr>
-          <w:rFonts w:ascii="Arial" w:hAnsi="Arial" w:cs="Arial"/>
-        </w:rPr>
-      </w:pPr>
-      <w:r>
-        <w:rPr>
-          <w:rStyle w:val="Strong"/>
-          <w:rFonts w:ascii="Arial" w:hAnsi="Arial" w:cs="Arial"/>
-        </w:rPr>
-        <w:t>Radio Frequency (RF)</w:t>
-      </w:r>
-      <w:r>
-        <w:rPr>
-          <w:rFonts w:ascii="Arial" w:hAnsi="Arial" w:cs="Arial"/>
-        </w:rPr>
-        <w:t>: RF communication allows the drone to receive commands and send data back to the control station.</w:t>
-      </w:r>
-    </w:p>
-    <w:p>
-      <w:pPr>
-        <w:numPr>
-          <w:ilvl w:val="1"/>
-          <w:numId w:val="19"/>
-        </w:numPr>
-        <w:spacing w:before="100" w:beforeAutospacing="1" w:after="100" w:afterAutospacing="1" w:line="240" w:lineRule="auto"/>
-        <w:rPr>
-          <w:rFonts w:ascii="Arial" w:hAnsi="Arial" w:cs="Arial"/>
-        </w:rPr>
-      </w:pPr>
-      <w:r>
-        <w:rPr>
-          <w:rStyle w:val="Strong"/>
-          <w:rFonts w:ascii="Arial" w:hAnsi="Arial" w:cs="Arial"/>
-        </w:rPr>
-        <w:t>Wi-Fi and Cellular Networks</w:t>
-      </w:r>
-      <w:r>
-        <w:rPr>
-          <w:rFonts w:ascii="Arial" w:hAnsi="Arial" w:cs="Arial"/>
-        </w:rPr>
-        <w:t>: These networks enable real-time data transmission and remote monitoring, essential for managing large-scale farming operations.</w:t>
-      </w:r>
-    </w:p>
-    <w:p>
-      <w:pPr>
-        <w:pStyle w:val="NormalWeb"/>
-        <w:numPr>
-          <w:ilvl w:val="0"/>
-          <w:numId w:val="19"/>
-        </w:numPr>
-        <w:rPr>
-          <w:rFonts w:ascii="Arial" w:hAnsi="Arial" w:cs="Arial"/>
-        </w:rPr>
-      </w:pPr>
-      <w:r>
-        <w:rPr>
-          <w:rStyle w:val="Strong"/>
-          <w:rFonts w:ascii="Arial" w:eastAsiaTheme="majorEastAsia" w:hAnsi="Arial" w:cs="Arial"/>
-        </w:rPr>
-        <w:t>Mission Planning Software</w:t>
-      </w:r>
-    </w:p>
-    <w:p>
-      <w:pPr>
-        <w:numPr>
-          <w:ilvl w:val="1"/>
-          <w:numId w:val="19"/>
-        </w:numPr>
-        <w:spacing w:before="100" w:beforeAutospacing="1" w:after="100" w:afterAutospacing="1" w:line="240" w:lineRule="auto"/>
-        <w:rPr>
-          <w:rFonts w:ascii="Arial" w:hAnsi="Arial" w:cs="Arial"/>
-        </w:rPr>
-      </w:pPr>
-      <w:r>
-        <w:rPr>
-          <w:rStyle w:val="Strong"/>
-          <w:rFonts w:ascii="Arial" w:hAnsi="Arial" w:cs="Arial"/>
-        </w:rPr>
-        <w:t>Pre-Programmed Flight Paths</w:t>
-      </w:r>
-      <w:r>
-        <w:rPr>
-          <w:rFonts w:ascii="Arial" w:hAnsi="Arial" w:cs="Arial"/>
-        </w:rPr>
-        <w:t>: Software tools allow farmers to design detailed flight plans, specifying routes, altitudes, and tasks for the quadcopter to perform.</w:t>
-      </w:r>
-    </w:p>
-    <w:p>
-      <w:pPr>
-        <w:numPr>
-          <w:ilvl w:val="1"/>
-          <w:numId w:val="19"/>
-        </w:numPr>
-        <w:spacing w:before="100" w:beforeAutospacing="1" w:after="100" w:afterAutospacing="1" w:line="240" w:lineRule="auto"/>
-        <w:rPr>
-          <w:rFonts w:ascii="Arial" w:hAnsi="Arial" w:cs="Arial"/>
-        </w:rPr>
-      </w:pPr>
-      <w:r>
-        <w:rPr>
-          <w:rStyle w:val="Strong"/>
-          <w:rFonts w:ascii="Arial" w:hAnsi="Arial" w:cs="Arial"/>
-        </w:rPr>
-        <w:lastRenderedPageBreak/>
-        <w:t>Real-Time Adjustments</w:t>
-      </w:r>
-      <w:r>
-        <w:rPr>
-          <w:rFonts w:ascii="Arial" w:hAnsi="Arial" w:cs="Arial"/>
-        </w:rPr>
-        <w:t>: Autonomous systems can adjust flight paths and tasks based on real-time data, such as changing weather conditions or detected obstacles.</w:t>
-      </w:r>
-    </w:p>
-    <w:p>
-      <w:pPr>
-        <w:pStyle w:val="Heading1"/>
-        <w:rPr>
-          <w:rFonts w:ascii="Arial" w:hAnsi="Arial" w:cs="Arial"/>
-          <w:sz w:val="24"/>
-          <w:szCs w:val="24"/>
-        </w:rPr>
-      </w:pPr>
-      <w:r>
-        <w:rPr>
-          <w:rFonts w:ascii="Arial" w:hAnsi="Arial" w:cs="Arial"/>
-          <w:sz w:val="24"/>
-          <w:szCs w:val="24"/>
-        </w:rPr>
-        <w:t>Control Algorithms</w:t>
-      </w:r>
-    </w:p>
-    <w:p>
-      <w:pPr>
-        <w:pStyle w:val="NormalWeb"/>
-        <w:rPr>
-          <w:rFonts w:ascii="Arial" w:hAnsi="Arial" w:cs="Arial"/>
-        </w:rPr>
-      </w:pPr>
-      <w:r>
-        <w:rPr>
-          <w:rFonts w:ascii="Arial" w:hAnsi="Arial" w:cs="Arial"/>
-        </w:rPr>
-        <w:t>Control algorithms are essential for managing the flight and operation of quadcopter drones. These algorithms ensure that the drone can perform tasks accurately and respond to changes in its environment. Different types of control algorithms offer various benefits, each suited to specific applications and challenges. Here, we will explore several common control algorithms used in quadcopter drones, particularly for farming applications.</w:t>
-      </w:r>
-    </w:p>
-    <w:p>
-      <w:pPr>
-        <w:pStyle w:val="Heading2"/>
-        <w:rPr>
-          <w:rFonts w:ascii="Arial" w:hAnsi="Arial" w:cs="Arial"/>
-          <w:sz w:val="24"/>
-          <w:szCs w:val="24"/>
-        </w:rPr>
-      </w:pPr>
-      <w:r>
-        <w:rPr>
-          <w:rFonts w:ascii="Arial" w:hAnsi="Arial" w:cs="Arial"/>
-          <w:sz w:val="24"/>
-          <w:szCs w:val="24"/>
-        </w:rPr>
-        <w:t>PID Controllers</w:t>
-      </w:r>
-    </w:p>
-    <w:p>
-      <w:pPr>
-        <w:pStyle w:val="NormalWeb"/>
-        <w:rPr>
-          <w:rFonts w:ascii="Arial" w:hAnsi="Arial" w:cs="Arial"/>
-        </w:rPr>
-      </w:pPr>
-      <w:r>
-        <w:rPr>
-          <w:rStyle w:val="Strong"/>
-          <w:rFonts w:ascii="Arial" w:eastAsiaTheme="majorEastAsia" w:hAnsi="Arial" w:cs="Arial"/>
-        </w:rPr>
-        <w:t>Proportional-Integral-Derivative (PID) Controllers</w:t>
-      </w:r>
-      <w:r>
-        <w:rPr>
-          <w:rFonts w:ascii="Arial" w:hAnsi="Arial" w:cs="Arial"/>
-        </w:rPr>
-        <w:t xml:space="preserve"> are one of the </w:t>
-      </w:r>
-      <w:r>
-        <w:rPr>
-          <w:rFonts w:ascii="Arial" w:hAnsi="Arial" w:cs="Arial"/>
-        </w:rPr>
-        <w:t>most used</w:t>
-      </w:r>
-      <w:r>
-        <w:rPr>
-          <w:rFonts w:ascii="Arial" w:hAnsi="Arial" w:cs="Arial"/>
-        </w:rPr>
-        <w:t xml:space="preserve"> control algorithms in quadcopters. They help maintain stable flight by continuously adjusting the drone’s movements based on real-time feedback.</w:t>
-      </w:r>
-    </w:p>
-    <w:p>
-      <w:pPr>
-        <w:numPr>
-          <w:ilvl w:val="0"/>
-          <w:numId w:val="20"/>
-        </w:numPr>
-        <w:spacing w:before="100" w:beforeAutospacing="1" w:after="100" w:afterAutospacing="1" w:line="240" w:lineRule="auto"/>
-        <w:rPr>
-          <w:rFonts w:ascii="Arial" w:hAnsi="Arial" w:cs="Arial"/>
-        </w:rPr>
-      </w:pPr>
-      <w:r>
-        <w:rPr>
-          <w:rStyle w:val="Strong"/>
-          <w:rFonts w:ascii="Arial" w:hAnsi="Arial" w:cs="Arial"/>
-        </w:rPr>
-        <w:t>Proportional Control (P)</w:t>
-      </w:r>
-      <w:r>
-        <w:rPr>
-          <w:rFonts w:ascii="Arial" w:hAnsi="Arial" w:cs="Arial"/>
-        </w:rPr>
-        <w:t>: This component adjusts the drone's output proportionally to the error, which is the difference between the desired position and the current position. A larger error results in a stronger corrective action.</w:t>
-      </w:r>
-    </w:p>
-    <w:p>
-      <w:pPr>
-        <w:numPr>
-          <w:ilvl w:val="0"/>
-          <w:numId w:val="20"/>
-        </w:numPr>
-        <w:spacing w:before="100" w:beforeAutospacing="1" w:after="100" w:afterAutospacing="1" w:line="240" w:lineRule="auto"/>
-        <w:rPr>
-          <w:rFonts w:ascii="Arial" w:hAnsi="Arial" w:cs="Arial"/>
-        </w:rPr>
-      </w:pPr>
-      <w:r>
-        <w:rPr>
-          <w:rStyle w:val="Strong"/>
-          <w:rFonts w:ascii="Arial" w:hAnsi="Arial" w:cs="Arial"/>
-        </w:rPr>
-        <w:t>Integral Control (I)</w:t>
-      </w:r>
-      <w:r>
-        <w:rPr>
-          <w:rFonts w:ascii="Arial" w:hAnsi="Arial" w:cs="Arial"/>
-        </w:rPr>
-        <w:t>: This part sums up the past errors to eliminate steady-state errors, ensuring that the drone reaches and maintains the desired position.</w:t>
-      </w:r>
-    </w:p>
-    <w:p>
-      <w:pPr>
-        <w:numPr>
-          <w:ilvl w:val="0"/>
-          <w:numId w:val="20"/>
-        </w:numPr>
-        <w:spacing w:before="100" w:beforeAutospacing="1" w:after="100" w:afterAutospacing="1" w:line="240" w:lineRule="auto"/>
-        <w:rPr>
-          <w:rFonts w:ascii="Arial" w:hAnsi="Arial" w:cs="Arial"/>
-        </w:rPr>
-      </w:pPr>
-      <w:r>
-        <w:rPr>
-          <w:rStyle w:val="Strong"/>
-          <w:rFonts w:ascii="Arial" w:hAnsi="Arial" w:cs="Arial"/>
-        </w:rPr>
-        <w:t>Derivative Control (D)</w:t>
-      </w:r>
-      <w:r>
-        <w:rPr>
-          <w:rFonts w:ascii="Arial" w:hAnsi="Arial" w:cs="Arial"/>
-        </w:rPr>
-        <w:t>: This component predicts future errors based on the current rate of change, helping to dampen oscillations and smooth the response.</w:t>
-      </w:r>
-    </w:p>
-    <w:p>
-      <w:pPr>
-        <w:pStyle w:val="NormalWeb"/>
-        <w:rPr>
-          <w:rFonts w:ascii="Arial" w:hAnsi="Arial" w:cs="Arial"/>
-        </w:rPr>
-      </w:pPr>
-      <w:r>
-        <w:rPr>
-          <w:rStyle w:val="Strong"/>
-          <w:rFonts w:ascii="Arial" w:eastAsiaTheme="majorEastAsia" w:hAnsi="Arial" w:cs="Arial"/>
-        </w:rPr>
-        <w:t>Tuning and Implementation</w:t>
-      </w:r>
-      <w:r>
-        <w:rPr>
-          <w:rFonts w:ascii="Arial" w:hAnsi="Arial" w:cs="Arial"/>
-        </w:rPr>
-        <w:t>: Tuning a PID controller involves setting the proportional, integral, and derivative gains (</w:t>
-      </w:r>
-      <w:proofErr w:type="spellStart"/>
-      <w:r>
-        <w:rPr>
-          <w:rFonts w:ascii="Arial" w:hAnsi="Arial" w:cs="Arial"/>
-        </w:rPr>
-        <w:t>Kp</w:t>
-      </w:r>
-      <w:proofErr w:type="spellEnd"/>
-      <w:r>
-        <w:rPr>
-          <w:rFonts w:ascii="Arial" w:hAnsi="Arial" w:cs="Arial"/>
-        </w:rPr>
-        <w:t xml:space="preserve">, Ki, </w:t>
-      </w:r>
-      <w:proofErr w:type="spellStart"/>
-      <w:r>
-        <w:rPr>
-          <w:rFonts w:ascii="Arial" w:hAnsi="Arial" w:cs="Arial"/>
-        </w:rPr>
-        <w:t>Kd</w:t>
-      </w:r>
-      <w:proofErr w:type="spellEnd"/>
-      <w:r>
-        <w:rPr>
-          <w:rFonts w:ascii="Arial" w:hAnsi="Arial" w:cs="Arial"/>
-        </w:rPr>
-        <w:t>) to achieve the best performance. This can be done manually through trial and error or using software tools that automate the tuning process. PID controllers are straightforward to implement and highly effective for basic stability and control tasks in quadcopters.</w:t>
-      </w:r>
-    </w:p>
-    <w:p>
-      <w:pPr>
-        <w:pStyle w:val="Heading2"/>
-        <w:rPr>
-          <w:rFonts w:ascii="Arial" w:hAnsi="Arial" w:cs="Arial"/>
-          <w:sz w:val="24"/>
-          <w:szCs w:val="24"/>
-        </w:rPr>
-      </w:pPr>
-      <w:r>
-        <w:rPr>
-          <w:rFonts w:ascii="Arial" w:hAnsi="Arial" w:cs="Arial"/>
-          <w:sz w:val="24"/>
-          <w:szCs w:val="24"/>
-        </w:rPr>
-        <w:t>Model Predictive Control (MPC)</w:t>
-      </w:r>
-    </w:p>
-    <w:p>
-      <w:pPr>
-        <w:pStyle w:val="NormalWeb"/>
-        <w:rPr>
-          <w:rFonts w:ascii="Arial" w:hAnsi="Arial" w:cs="Arial"/>
-        </w:rPr>
-      </w:pPr>
-      <w:r>
-        <w:rPr>
-          <w:rStyle w:val="Strong"/>
-          <w:rFonts w:ascii="Arial" w:eastAsiaTheme="majorEastAsia" w:hAnsi="Arial" w:cs="Arial"/>
-        </w:rPr>
-        <w:t>Model Predictive Control (MPC)</w:t>
-      </w:r>
-      <w:r>
-        <w:rPr>
-          <w:rFonts w:ascii="Arial" w:hAnsi="Arial" w:cs="Arial"/>
-        </w:rPr>
-        <w:t xml:space="preserve"> uses dynamic models to predict and optimize the drone’s future states and control actions. MPC is particularly useful for handling complex and dynamic environments.</w:t>
-      </w:r>
-    </w:p>
-    <w:p>
-      <w:pPr>
-        <w:numPr>
-          <w:ilvl w:val="0"/>
-          <w:numId w:val="21"/>
-        </w:numPr>
-        <w:spacing w:before="100" w:beforeAutospacing="1" w:after="100" w:afterAutospacing="1" w:line="240" w:lineRule="auto"/>
-        <w:rPr>
-          <w:rFonts w:ascii="Arial" w:hAnsi="Arial" w:cs="Arial"/>
-        </w:rPr>
-      </w:pPr>
-      <w:r>
-        <w:rPr>
-          <w:rStyle w:val="Strong"/>
-          <w:rFonts w:ascii="Arial" w:hAnsi="Arial" w:cs="Arial"/>
-        </w:rPr>
-        <w:t>Dynamic Models</w:t>
-      </w:r>
-      <w:r>
-        <w:rPr>
-          <w:rFonts w:ascii="Arial" w:hAnsi="Arial" w:cs="Arial"/>
-        </w:rPr>
-        <w:t>: MPC relies on mathematical models of the quadcopter’s behavior to predict future states over a certain time horizon.</w:t>
-      </w:r>
-    </w:p>
-    <w:p>
-      <w:pPr>
-        <w:numPr>
-          <w:ilvl w:val="0"/>
-          <w:numId w:val="21"/>
-        </w:numPr>
-        <w:spacing w:before="100" w:beforeAutospacing="1" w:after="100" w:afterAutospacing="1" w:line="240" w:lineRule="auto"/>
-        <w:rPr>
-          <w:rFonts w:ascii="Arial" w:hAnsi="Arial" w:cs="Arial"/>
-        </w:rPr>
-      </w:pPr>
-      <w:r>
-        <w:rPr>
-          <w:rStyle w:val="Strong"/>
-          <w:rFonts w:ascii="Arial" w:hAnsi="Arial" w:cs="Arial"/>
-        </w:rPr>
-        <w:t>Optimization</w:t>
-      </w:r>
-      <w:r>
-        <w:rPr>
-          <w:rFonts w:ascii="Arial" w:hAnsi="Arial" w:cs="Arial"/>
-        </w:rPr>
-        <w:t>: At each time step, MPC solves an optimization problem to find the best control actions that minimize a cost function, considering constraints like rotor speeds and battery limits.</w:t>
-      </w:r>
-    </w:p>
-    <w:p>
-      <w:pPr>
-        <w:pStyle w:val="Heading2"/>
-        <w:rPr>
-          <w:rFonts w:ascii="Arial" w:hAnsi="Arial" w:cs="Arial"/>
-          <w:sz w:val="24"/>
-          <w:szCs w:val="24"/>
-        </w:rPr>
-      </w:pPr>
-      <w:r>
-        <w:rPr>
-          <w:rFonts w:ascii="Arial" w:hAnsi="Arial" w:cs="Arial"/>
-          <w:sz w:val="24"/>
-          <w:szCs w:val="24"/>
-        </w:rPr>
-        <w:lastRenderedPageBreak/>
-        <w:t>Adaptive Control</w:t>
-      </w:r>
-    </w:p>
-    <w:p>
-      <w:pPr>
-        <w:pStyle w:val="NormalWeb"/>
-        <w:rPr>
-          <w:rFonts w:ascii="Arial" w:hAnsi="Arial" w:cs="Arial"/>
-        </w:rPr>
-      </w:pPr>
-      <w:r>
-        <w:rPr>
-          <w:rStyle w:val="Strong"/>
-          <w:rFonts w:ascii="Arial" w:eastAsiaTheme="majorEastAsia" w:hAnsi="Arial" w:cs="Arial"/>
-        </w:rPr>
-        <w:t>Adaptive Control</w:t>
-      </w:r>
-      <w:r>
-        <w:rPr>
-          <w:rFonts w:ascii="Arial" w:hAnsi="Arial" w:cs="Arial"/>
-        </w:rPr>
-        <w:t xml:space="preserve"> algorithms adjust their parameters in real-time based on feedback to cope with changing conditions and uncertainties.</w:t>
-      </w:r>
-    </w:p>
-    <w:p>
-      <w:pPr>
-        <w:numPr>
-          <w:ilvl w:val="0"/>
-          <w:numId w:val="22"/>
-        </w:numPr>
-        <w:spacing w:before="100" w:beforeAutospacing="1" w:after="100" w:afterAutospacing="1" w:line="240" w:lineRule="auto"/>
-        <w:rPr>
-          <w:rFonts w:ascii="Arial" w:hAnsi="Arial" w:cs="Arial"/>
-        </w:rPr>
-      </w:pPr>
-      <w:r>
-        <w:rPr>
-          <w:rStyle w:val="Strong"/>
-          <w:rFonts w:ascii="Arial" w:hAnsi="Arial" w:cs="Arial"/>
-        </w:rPr>
-        <w:t>Real-Time Adjustment</w:t>
-      </w:r>
-      <w:r>
-        <w:rPr>
-          <w:rFonts w:ascii="Arial" w:hAnsi="Arial" w:cs="Arial"/>
-        </w:rPr>
-        <w:t>: Adaptive controllers modify their behavior as the drone's dynamics or the environment changes, ensuring consistent performance.</w:t>
-      </w:r>
-    </w:p>
-    <w:p>
-      <w:pPr>
-        <w:numPr>
-          <w:ilvl w:val="0"/>
-          <w:numId w:val="22"/>
-        </w:numPr>
-        <w:spacing w:before="100" w:beforeAutospacing="1" w:after="100" w:afterAutospacing="1" w:line="240" w:lineRule="auto"/>
-        <w:rPr>
-          <w:rFonts w:ascii="Arial" w:hAnsi="Arial" w:cs="Arial"/>
-        </w:rPr>
-      </w:pPr>
-      <w:r>
-        <w:rPr>
-          <w:rStyle w:val="Strong"/>
-          <w:rFonts w:ascii="Arial" w:hAnsi="Arial" w:cs="Arial"/>
-        </w:rPr>
-        <w:t>Parameter Estimation</w:t>
-      </w:r>
-      <w:r>
-        <w:rPr>
-          <w:rFonts w:ascii="Arial" w:hAnsi="Arial" w:cs="Arial"/>
-        </w:rPr>
-        <w:t>: These controllers continuously estimate system parameters and update control laws to adapt to new conditions.</w:t>
-      </w:r>
-    </w:p>
-    <w:p>
-      <w:pPr>
-        <w:pStyle w:val="Heading2"/>
-        <w:rPr>
-          <w:rFonts w:ascii="Arial" w:hAnsi="Arial" w:cs="Arial"/>
-          <w:sz w:val="24"/>
-          <w:szCs w:val="24"/>
-        </w:rPr>
-      </w:pPr>
-      <w:r>
-        <w:rPr>
-          <w:rFonts w:ascii="Arial" w:hAnsi="Arial" w:cs="Arial"/>
-          <w:sz w:val="24"/>
-          <w:szCs w:val="24"/>
-        </w:rPr>
-        <w:t>Fuzzy Logic Controllers</w:t>
-      </w:r>
-    </w:p>
-    <w:p>
-      <w:pPr>
-        <w:pStyle w:val="NormalWeb"/>
-        <w:rPr>
-          <w:rFonts w:ascii="Arial" w:hAnsi="Arial" w:cs="Arial"/>
-        </w:rPr>
-      </w:pPr>
-      <w:r>
-        <w:rPr>
-          <w:rStyle w:val="Strong"/>
-          <w:rFonts w:ascii="Arial" w:eastAsiaTheme="majorEastAsia" w:hAnsi="Arial" w:cs="Arial"/>
-        </w:rPr>
-        <w:t>Fuzzy Logic Controllers</w:t>
-      </w:r>
-      <w:r>
-        <w:rPr>
-          <w:rFonts w:ascii="Arial" w:hAnsi="Arial" w:cs="Arial"/>
-        </w:rPr>
-        <w:t xml:space="preserve"> use fuzzy logic to handle uncertainty and non-linearity in control problems. They mimic human reasoning to make decisions based on approximate information rather than precise inputs.</w:t>
-      </w:r>
-    </w:p>
-    <w:p>
-      <w:pPr>
-        <w:numPr>
-          <w:ilvl w:val="0"/>
-          <w:numId w:val="23"/>
-        </w:numPr>
-        <w:spacing w:before="100" w:beforeAutospacing="1" w:after="100" w:afterAutospacing="1" w:line="240" w:lineRule="auto"/>
-        <w:rPr>
-          <w:rFonts w:ascii="Arial" w:hAnsi="Arial" w:cs="Arial"/>
-        </w:rPr>
-      </w:pPr>
-      <w:r>
-        <w:rPr>
-          <w:rStyle w:val="Strong"/>
-          <w:rFonts w:ascii="Arial" w:hAnsi="Arial" w:cs="Arial"/>
-        </w:rPr>
-        <w:t>Fuzzy Sets and Rules</w:t>
-      </w:r>
-      <w:r>
-        <w:rPr>
-          <w:rFonts w:ascii="Arial" w:hAnsi="Arial" w:cs="Arial"/>
-        </w:rPr>
-        <w:t>: Inputs and outputs are described using fuzzy sets, and control decisions are made based on a set of fuzzy rules.</w:t>
-      </w:r>
-    </w:p>
-    <w:p>
-      <w:pPr>
-        <w:numPr>
-          <w:ilvl w:val="0"/>
-          <w:numId w:val="23"/>
-        </w:numPr>
-        <w:spacing w:before="100" w:beforeAutospacing="1" w:after="100" w:afterAutospacing="1" w:line="240" w:lineRule="auto"/>
-        <w:rPr>
-          <w:rFonts w:ascii="Arial" w:hAnsi="Arial" w:cs="Arial"/>
-        </w:rPr>
-      </w:pPr>
-      <w:r>
-        <w:rPr>
-          <w:rStyle w:val="Strong"/>
-          <w:rFonts w:ascii="Arial" w:hAnsi="Arial" w:cs="Arial"/>
-        </w:rPr>
-        <w:t>Inference Mechanism</w:t>
-      </w:r>
-      <w:r>
-        <w:rPr>
-          <w:rFonts w:ascii="Arial" w:hAnsi="Arial" w:cs="Arial"/>
-        </w:rPr>
-        <w:t>: The controller uses an inference mechanism to evaluate the fuzzy rules and generate control actions.</w:t>
-      </w:r>
-    </w:p>
-    <w:p>
-      <w:pPr>
-        <w:pStyle w:val="Heading2"/>
-        <w:rPr>
-          <w:rFonts w:ascii="Arial" w:hAnsi="Arial" w:cs="Arial"/>
-          <w:sz w:val="24"/>
-          <w:szCs w:val="24"/>
-        </w:rPr>
-      </w:pPr>
-      <w:r>
-        <w:rPr>
-          <w:rFonts w:ascii="Arial" w:hAnsi="Arial" w:cs="Arial"/>
-          <w:sz w:val="24"/>
-          <w:szCs w:val="24"/>
-        </w:rPr>
-        <w:t>Neural Networks and AI-Based Controllers</w:t>
-      </w:r>
-    </w:p>
-    <w:p>
-      <w:pPr>
-        <w:pStyle w:val="NormalWeb"/>
-        <w:rPr>
-          <w:rFonts w:ascii="Arial" w:hAnsi="Arial" w:cs="Arial"/>
-        </w:rPr>
-      </w:pPr>
-      <w:r>
-        <w:rPr>
-          <w:rStyle w:val="Strong"/>
-          <w:rFonts w:ascii="Arial" w:eastAsiaTheme="majorEastAsia" w:hAnsi="Arial" w:cs="Arial"/>
-        </w:rPr>
-        <w:t>Neural Networks and AI-Based Controllers</w:t>
-      </w:r>
-      <w:r>
-        <w:rPr>
-          <w:rFonts w:ascii="Arial" w:hAnsi="Arial" w:cs="Arial"/>
-        </w:rPr>
-        <w:t xml:space="preserve"> leverage machine learning and artificial intelligence to develop advanced control strategies.</w:t>
-      </w:r>
-    </w:p>
-    <w:p>
-      <w:pPr>
-        <w:numPr>
-          <w:ilvl w:val="0"/>
-          <w:numId w:val="24"/>
-        </w:numPr>
-        <w:spacing w:before="100" w:beforeAutospacing="1" w:after="100" w:afterAutospacing="1" w:line="240" w:lineRule="auto"/>
-        <w:rPr>
-          <w:rFonts w:ascii="Arial" w:hAnsi="Arial" w:cs="Arial"/>
-        </w:rPr>
-      </w:pPr>
-      <w:r>
-        <w:rPr>
-          <w:rStyle w:val="Strong"/>
-          <w:rFonts w:ascii="Arial" w:hAnsi="Arial" w:cs="Arial"/>
-        </w:rPr>
-        <w:t>Learning from Data</w:t>
-      </w:r>
-      <w:r>
-        <w:rPr>
-          <w:rFonts w:ascii="Arial" w:hAnsi="Arial" w:cs="Arial"/>
-        </w:rPr>
-        <w:t>: Neural networks can learn control policies from large datasets, improving their performance over time.</w:t>
-      </w:r>
-    </w:p>
-    <w:p>
-      <w:pPr>
-        <w:numPr>
-          <w:ilvl w:val="0"/>
-          <w:numId w:val="24"/>
-        </w:numPr>
-        <w:spacing w:before="100" w:beforeAutospacing="1" w:after="100" w:afterAutospacing="1" w:line="240" w:lineRule="auto"/>
-        <w:rPr>
-          <w:rFonts w:ascii="Arial" w:hAnsi="Arial" w:cs="Arial"/>
-        </w:rPr>
-      </w:pPr>
-      <w:r>
-        <w:rPr>
-          <w:rStyle w:val="Strong"/>
-          <w:rFonts w:ascii="Arial" w:hAnsi="Arial" w:cs="Arial"/>
-        </w:rPr>
-        <w:t>Complex Decision-Making</w:t>
-      </w:r>
-      <w:r>
-        <w:rPr>
-          <w:rFonts w:ascii="Arial" w:hAnsi="Arial" w:cs="Arial"/>
-        </w:rPr>
-        <w:t>: AI-based controllers can handle complex decision-making tasks, such as obstacle avoidance, path planning, and optimizing flight paths.</w:t>
-      </w:r>
-    </w:p>
-    <w:p>
-      <w:pPr>
-        <w:pStyle w:val="Heading1"/>
-        <w:rPr>
-          <w:rFonts w:ascii="Arial" w:hAnsi="Arial" w:cs="Arial"/>
-          <w:sz w:val="24"/>
-          <w:szCs w:val="24"/>
-        </w:rPr>
-      </w:pPr>
-      <w:r>
-        <w:rPr>
-          <w:rFonts w:ascii="Arial" w:hAnsi="Arial" w:cs="Arial"/>
-          <w:sz w:val="24"/>
-          <w:szCs w:val="24"/>
-        </w:rPr>
-        <w:t>Sensor Integration</w:t>
-      </w:r>
-    </w:p>
-    <w:p>
-      <w:pPr>
-        <w:pStyle w:val="NormalWeb"/>
-        <w:rPr>
-          <w:rFonts w:ascii="Arial" w:hAnsi="Arial" w:cs="Arial"/>
-        </w:rPr>
-      </w:pPr>
-      <w:r>
-        <w:rPr>
-          <w:rFonts w:ascii="Arial" w:hAnsi="Arial" w:cs="Arial"/>
-        </w:rPr>
-        <w:t>Integrating sensors into quadcopter drones is crucial for enhancing their functionality and ensuring precise operations, especially in agricultural applications. Various sensors work together to provide the necessary data for navigation, stability, obstacle avoidance, and task execution. Here, we explore some key sensors used in quadcopters and their roles.</w:t>
-      </w:r>
-    </w:p>
-    <w:p>
-      <w:pPr>
-        <w:pStyle w:val="Heading2"/>
-        <w:rPr>
-          <w:rFonts w:ascii="Arial" w:hAnsi="Arial" w:cs="Arial"/>
-          <w:sz w:val="24"/>
-          <w:szCs w:val="24"/>
-        </w:rPr>
-      </w:pPr>
-      <w:r>
-        <w:rPr>
-          <w:rFonts w:ascii="Arial" w:hAnsi="Arial" w:cs="Arial"/>
-          <w:sz w:val="24"/>
-          <w:szCs w:val="24"/>
-        </w:rPr>
-        <w:t>IMU (Inertial Measurement Unit)</w:t>
-      </w:r>
-    </w:p>
-    <w:p>
-      <w:pPr>
-        <w:pStyle w:val="NormalWeb"/>
-        <w:rPr>
-          <w:rFonts w:ascii="Arial" w:hAnsi="Arial" w:cs="Arial"/>
-        </w:rPr>
-      </w:pPr>
-      <w:r>
-        <w:rPr>
-          <w:rStyle w:val="Strong"/>
-          <w:rFonts w:ascii="Arial" w:eastAsiaTheme="majorEastAsia" w:hAnsi="Arial" w:cs="Arial"/>
-        </w:rPr>
-        <w:t>Role in Measuring Acceleration and Angular Velocity</w:t>
-      </w:r>
-    </w:p>
-    <w:p>
-      <w:pPr>
-        <w:numPr>
-          <w:ilvl w:val="0"/>
-          <w:numId w:val="25"/>
-        </w:numPr>
-        <w:spacing w:before="100" w:beforeAutospacing="1" w:after="100" w:afterAutospacing="1" w:line="240" w:lineRule="auto"/>
-        <w:rPr>
-          <w:rFonts w:ascii="Arial" w:hAnsi="Arial" w:cs="Arial"/>
-        </w:rPr>
-      </w:pPr>
-      <w:r>
-        <w:rPr>
-          <w:rStyle w:val="Strong"/>
-          <w:rFonts w:ascii="Arial" w:hAnsi="Arial" w:cs="Arial"/>
-        </w:rPr>
-        <w:lastRenderedPageBreak/>
-        <w:t>Components</w:t>
-      </w:r>
-      <w:r>
-        <w:rPr>
-          <w:rFonts w:ascii="Arial" w:hAnsi="Arial" w:cs="Arial"/>
-        </w:rPr>
-        <w:t>: An IMU typically consists of accelerometers, gyroscopes, and sometimes magnetometers.</w:t>
-      </w:r>
-    </w:p>
-    <w:p>
-      <w:pPr>
-        <w:numPr>
-          <w:ilvl w:val="0"/>
-          <w:numId w:val="25"/>
-        </w:numPr>
-        <w:spacing w:before="100" w:beforeAutospacing="1" w:after="100" w:afterAutospacing="1" w:line="240" w:lineRule="auto"/>
-        <w:rPr>
-          <w:rFonts w:ascii="Arial" w:hAnsi="Arial" w:cs="Arial"/>
-        </w:rPr>
-      </w:pPr>
-      <w:r>
-        <w:rPr>
-          <w:rStyle w:val="Strong"/>
-          <w:rFonts w:ascii="Arial" w:hAnsi="Arial" w:cs="Arial"/>
-        </w:rPr>
-        <w:t>Acceleration Measurement</w:t>
-      </w:r>
-      <w:r>
-        <w:rPr>
-          <w:rFonts w:ascii="Arial" w:hAnsi="Arial" w:cs="Arial"/>
-        </w:rPr>
-        <w:t>: Accelerometers measure the linear acceleration of the drone along different axes. This information helps in determining the drone's speed and direction.</w:t>
-      </w:r>
-    </w:p>
-    <w:p>
-      <w:pPr>
-        <w:numPr>
-          <w:ilvl w:val="0"/>
-          <w:numId w:val="25"/>
-        </w:numPr>
-        <w:spacing w:before="100" w:beforeAutospacing="1" w:after="100" w:afterAutospacing="1" w:line="240" w:lineRule="auto"/>
-        <w:rPr>
-          <w:rFonts w:ascii="Arial" w:hAnsi="Arial" w:cs="Arial"/>
-        </w:rPr>
-      </w:pPr>
-      <w:r>
-        <w:rPr>
-          <w:rStyle w:val="Strong"/>
-          <w:rFonts w:ascii="Arial" w:hAnsi="Arial" w:cs="Arial"/>
-        </w:rPr>
-        <w:t>Angular Velocity Measurement</w:t>
-      </w:r>
-      <w:r>
-        <w:rPr>
-          <w:rFonts w:ascii="Arial" w:hAnsi="Arial" w:cs="Arial"/>
-        </w:rPr>
-        <w:t>: Gyroscopes measure the rotational rates around the drone's axes (pitch, roll, and yaw). This data is essential for maintaining the drone’s orientation and stability.</w:t>
-      </w:r>
-    </w:p>
-    <w:p>
-      <w:pPr>
-        <w:pStyle w:val="Heading2"/>
-        <w:rPr>
-          <w:rFonts w:ascii="Arial" w:hAnsi="Arial" w:cs="Arial"/>
-          <w:sz w:val="24"/>
-          <w:szCs w:val="24"/>
-        </w:rPr>
-      </w:pPr>
-      <w:r>
-        <w:rPr>
-          <w:rFonts w:ascii="Arial" w:hAnsi="Arial" w:cs="Arial"/>
-          <w:sz w:val="24"/>
-          <w:szCs w:val="24"/>
-        </w:rPr>
-        <w:t>GPS</w:t>
-      </w:r>
-    </w:p>
-    <w:p>
-      <w:pPr>
-        <w:pStyle w:val="NormalWeb"/>
-        <w:rPr>
-          <w:rFonts w:ascii="Arial" w:hAnsi="Arial" w:cs="Arial"/>
-        </w:rPr>
-      </w:pPr>
-      <w:r>
-        <w:rPr>
-          <w:rStyle w:val="Strong"/>
-          <w:rFonts w:ascii="Arial" w:eastAsiaTheme="majorEastAsia" w:hAnsi="Arial" w:cs="Arial"/>
-        </w:rPr>
-        <w:t>Use in Navigation and Position Control</w:t>
-      </w:r>
-    </w:p>
-    <w:p>
-      <w:pPr>
-        <w:numPr>
-          <w:ilvl w:val="0"/>
-          <w:numId w:val="26"/>
-        </w:numPr>
-        <w:spacing w:before="100" w:beforeAutospacing="1" w:after="100" w:afterAutospacing="1" w:line="240" w:lineRule="auto"/>
-        <w:rPr>
-          <w:rFonts w:ascii="Arial" w:hAnsi="Arial" w:cs="Arial"/>
-        </w:rPr>
-      </w:pPr>
-      <w:r>
-        <w:rPr>
-          <w:rStyle w:val="Strong"/>
-          <w:rFonts w:ascii="Arial" w:hAnsi="Arial" w:cs="Arial"/>
-        </w:rPr>
-        <w:t>Global Positioning System (GPS)</w:t>
-      </w:r>
-      <w:r>
-        <w:rPr>
-          <w:rFonts w:ascii="Arial" w:hAnsi="Arial" w:cs="Arial"/>
-        </w:rPr>
-        <w:t>: GPS provides accurate location data by receiving signals from a network of satellites.</w:t>
-      </w:r>
-    </w:p>
-    <w:p>
-      <w:pPr>
-        <w:numPr>
-          <w:ilvl w:val="0"/>
-          <w:numId w:val="26"/>
-        </w:numPr>
-        <w:spacing w:before="100" w:beforeAutospacing="1" w:after="100" w:afterAutospacing="1" w:line="240" w:lineRule="auto"/>
-        <w:rPr>
-          <w:rFonts w:ascii="Arial" w:hAnsi="Arial" w:cs="Arial"/>
-        </w:rPr>
-      </w:pPr>
-      <w:r>
-        <w:rPr>
-          <w:rStyle w:val="Strong"/>
-          <w:rFonts w:ascii="Arial" w:hAnsi="Arial" w:cs="Arial"/>
-        </w:rPr>
-        <w:t>Navigation</w:t>
-      </w:r>
-      <w:r>
-        <w:rPr>
-          <w:rFonts w:ascii="Arial" w:hAnsi="Arial" w:cs="Arial"/>
-        </w:rPr>
-        <w:t>: GPS helps the drone navigate by providing real-time positional information. This allows the drone to follow pre-defined flight paths and reach specific waypoints.</w:t>
-      </w:r>
-    </w:p>
-    <w:p>
-      <w:pPr>
-        <w:numPr>
-          <w:ilvl w:val="0"/>
-          <w:numId w:val="26"/>
-        </w:numPr>
-        <w:spacing w:before="100" w:beforeAutospacing="1" w:after="100" w:afterAutospacing="1" w:line="240" w:lineRule="auto"/>
-        <w:rPr>
-          <w:rFonts w:ascii="Arial" w:hAnsi="Arial" w:cs="Arial"/>
-        </w:rPr>
-      </w:pPr>
-      <w:r>
-        <w:rPr>
-          <w:rStyle w:val="Strong"/>
-          <w:rFonts w:ascii="Arial" w:hAnsi="Arial" w:cs="Arial"/>
-        </w:rPr>
-        <w:t>Position Control</w:t>
-      </w:r>
-      <w:r>
-        <w:rPr>
-          <w:rFonts w:ascii="Arial" w:hAnsi="Arial" w:cs="Arial"/>
-        </w:rPr>
-        <w:t>: Using GPS, the drone can maintain a stable position in the air (position hold) and return to a home point if needed (return-to-home function).</w:t>
-      </w:r>
-    </w:p>
-    <w:p>
-      <w:pPr>
-        <w:pStyle w:val="Heading2"/>
-        <w:rPr>
-          <w:rFonts w:ascii="Arial" w:hAnsi="Arial" w:cs="Arial"/>
-          <w:sz w:val="24"/>
-          <w:szCs w:val="24"/>
-        </w:rPr>
-      </w:pPr>
-      <w:r>
-        <w:rPr>
-          <w:rFonts w:ascii="Arial" w:hAnsi="Arial" w:cs="Arial"/>
-          <w:sz w:val="24"/>
-          <w:szCs w:val="24"/>
-        </w:rPr>
-        <w:t>Cameras and Vision Systems</w:t>
-      </w:r>
-    </w:p>
-    <w:p>
-      <w:pPr>
-        <w:pStyle w:val="NormalWeb"/>
-        <w:rPr>
-          <w:rFonts w:ascii="Arial" w:hAnsi="Arial" w:cs="Arial"/>
-        </w:rPr>
-      </w:pPr>
-      <w:r>
-        <w:rPr>
-          <w:rStyle w:val="Strong"/>
-          <w:rFonts w:ascii="Arial" w:eastAsiaTheme="majorEastAsia" w:hAnsi="Arial" w:cs="Arial"/>
-        </w:rPr>
-        <w:t>Implementation of Vision-Based Navigation and Obstacle Avoidance</w:t>
-      </w:r>
-    </w:p>
-    <w:p>
-      <w:pPr>
-        <w:numPr>
-          <w:ilvl w:val="0"/>
-          <w:numId w:val="27"/>
-        </w:numPr>
-        <w:spacing w:before="100" w:beforeAutospacing="1" w:after="100" w:afterAutospacing="1" w:line="240" w:lineRule="auto"/>
-        <w:rPr>
-          <w:rFonts w:ascii="Arial" w:hAnsi="Arial" w:cs="Arial"/>
-        </w:rPr>
-      </w:pPr>
-      <w:r>
-        <w:rPr>
-          <w:rStyle w:val="Strong"/>
-          <w:rFonts w:ascii="Arial" w:hAnsi="Arial" w:cs="Arial"/>
-        </w:rPr>
-        <w:t>Imaging Cameras</w:t>
-      </w:r>
-      <w:r>
-        <w:rPr>
-          <w:rFonts w:ascii="Arial" w:hAnsi="Arial" w:cs="Arial"/>
-        </w:rPr>
-        <w:t>: High-resolution cameras capture images and videos of crops, which can be analyzed to assess crop health, detect diseases, and monitor growth.</w:t>
-      </w:r>
-    </w:p>
-    <w:p>
-      <w:pPr>
-        <w:numPr>
-          <w:ilvl w:val="0"/>
-          <w:numId w:val="27"/>
-        </w:numPr>
-        <w:spacing w:before="100" w:beforeAutospacing="1" w:after="100" w:afterAutospacing="1" w:line="240" w:lineRule="auto"/>
-        <w:rPr>
-          <w:rFonts w:ascii="Arial" w:hAnsi="Arial" w:cs="Arial"/>
-        </w:rPr>
-      </w:pPr>
-      <w:r>
-        <w:rPr>
-          <w:rStyle w:val="Strong"/>
-          <w:rFonts w:ascii="Arial" w:hAnsi="Arial" w:cs="Arial"/>
-        </w:rPr>
-        <w:t>Vision-Based Navigation</w:t>
-      </w:r>
-      <w:r>
-        <w:rPr>
-          <w:rFonts w:ascii="Arial" w:hAnsi="Arial" w:cs="Arial"/>
-        </w:rPr>
-        <w:t>: Cameras can be used for visual odometry, which estimates the drone's position and motion by analyzing consecutive images. This is especially useful in environments where GPS signals are weak or unavailable.</w:t>
-      </w:r>
-    </w:p>
-    <w:p>
-      <w:pPr>
-        <w:numPr>
-          <w:ilvl w:val="0"/>
-          <w:numId w:val="27"/>
-        </w:numPr>
-        <w:spacing w:before="100" w:beforeAutospacing="1" w:after="100" w:afterAutospacing="1" w:line="240" w:lineRule="auto"/>
-        <w:rPr>
-          <w:rFonts w:ascii="Arial" w:hAnsi="Arial" w:cs="Arial"/>
-        </w:rPr>
-      </w:pPr>
-      <w:r>
-        <w:rPr>
-          <w:rStyle w:val="Strong"/>
-          <w:rFonts w:ascii="Arial" w:hAnsi="Arial" w:cs="Arial"/>
-        </w:rPr>
-        <w:t>Obstacle Avoidance</w:t>
-      </w:r>
-      <w:r>
-        <w:rPr>
-          <w:rFonts w:ascii="Arial" w:hAnsi="Arial" w:cs="Arial"/>
-        </w:rPr>
-        <w:t>: Vision systems, combined with algorithms for object detection and recognition, help drones identify and avoid obstacles in real-time, ensuring safe flight paths.</w:t>
-      </w:r>
-    </w:p>
-    <w:p>
-      <w:pPr>
-        <w:pStyle w:val="Heading2"/>
-        <w:rPr>
-          <w:rFonts w:ascii="Arial" w:hAnsi="Arial" w:cs="Arial"/>
-          <w:sz w:val="24"/>
-          <w:szCs w:val="24"/>
-        </w:rPr>
-      </w:pPr>
-      <w:r>
-        <w:rPr>
-          <w:rFonts w:ascii="Arial" w:hAnsi="Arial" w:cs="Arial"/>
-          <w:sz w:val="24"/>
-          <w:szCs w:val="24"/>
-        </w:rPr>
-        <w:t>LiDAR and Ultrasonic Sensors</w:t>
-      </w:r>
-    </w:p>
-    <w:p>
-      <w:pPr>
-        <w:pStyle w:val="NormalWeb"/>
-        <w:rPr>
-          <w:rFonts w:ascii="Arial" w:hAnsi="Arial" w:cs="Arial"/>
-        </w:rPr>
-      </w:pPr>
-      <w:r>
-        <w:rPr>
-          <w:rStyle w:val="Strong"/>
-          <w:rFonts w:ascii="Arial" w:eastAsiaTheme="majorEastAsia" w:hAnsi="Arial" w:cs="Arial"/>
-        </w:rPr>
-        <w:t>For Height Measurement and Obstacle Detection</w:t>
-      </w:r>
-    </w:p>
-    <w:p>
-      <w:pPr>
-        <w:numPr>
-          <w:ilvl w:val="0"/>
-          <w:numId w:val="28"/>
-        </w:numPr>
-        <w:spacing w:before="100" w:beforeAutospacing="1" w:after="100" w:afterAutospacing="1" w:line="240" w:lineRule="auto"/>
-        <w:rPr>
-          <w:rFonts w:ascii="Arial" w:hAnsi="Arial" w:cs="Arial"/>
-        </w:rPr>
-      </w:pPr>
-      <w:r>
-        <w:rPr>
-          <w:rStyle w:val="Strong"/>
-          <w:rFonts w:ascii="Arial" w:hAnsi="Arial" w:cs="Arial"/>
-        </w:rPr>
-        <w:t>LiDAR (Light Detection and Ranging)</w:t>
-      </w:r>
-      <w:r>
-        <w:rPr>
-          <w:rFonts w:ascii="Arial" w:hAnsi="Arial" w:cs="Arial"/>
-        </w:rPr>
-        <w:t>: LiDAR sensors emit laser pulses and measure the time it takes for the pulses to return after hitting an object. This data is used to create detailed 3D maps of the environment and measure distances accurately.</w:t>
-      </w:r>
-    </w:p>
-    <w:p>
-      <w:pPr>
-        <w:numPr>
-          <w:ilvl w:val="0"/>
-          <w:numId w:val="28"/>
-        </w:numPr>
-        <w:spacing w:before="100" w:beforeAutospacing="1" w:after="100" w:afterAutospacing="1" w:line="240" w:lineRule="auto"/>
-        <w:rPr>
-          <w:rFonts w:ascii="Arial" w:hAnsi="Arial" w:cs="Arial"/>
-        </w:rPr>
-      </w:pPr>
-      <w:r>
-        <w:rPr>
-          <w:rStyle w:val="Strong"/>
-          <w:rFonts w:ascii="Arial" w:hAnsi="Arial" w:cs="Arial"/>
-        </w:rPr>
-        <w:t>Ultrasonic Sensors</w:t>
-      </w:r>
-      <w:r>
-        <w:rPr>
-          <w:rFonts w:ascii="Arial" w:hAnsi="Arial" w:cs="Arial"/>
-        </w:rPr>
-        <w:t>: These sensors emit ultrasonic waves and measure the time it takes for the waves to bounce back from an object. They are often used for short-range obstacle detection and height measurement.</w:t>
-      </w:r>
-    </w:p>
-    <w:p>
-      <w:pPr>
-        <w:pStyle w:val="NormalWeb"/>
-        <w:rPr>
-          <w:rFonts w:ascii="Arial" w:hAnsi="Arial" w:cs="Arial"/>
-        </w:rPr>
-      </w:pPr>
-      <w:r>
-        <w:rPr>
-          <w:rStyle w:val="Strong"/>
-          <w:rFonts w:ascii="Arial" w:eastAsiaTheme="majorEastAsia" w:hAnsi="Arial" w:cs="Arial"/>
-        </w:rPr>
-        <w:lastRenderedPageBreak/>
-        <w:t>Uses</w:t>
-      </w:r>
-      <w:r>
-        <w:rPr>
-          <w:rFonts w:ascii="Arial" w:hAnsi="Arial" w:cs="Arial"/>
-        </w:rPr>
-        <w:t>:</w:t>
-      </w:r>
-    </w:p>
-    <w:p>
-      <w:pPr>
-        <w:numPr>
-          <w:ilvl w:val="0"/>
-          <w:numId w:val="29"/>
-        </w:numPr>
-        <w:spacing w:before="100" w:beforeAutospacing="1" w:after="100" w:afterAutospacing="1" w:line="240" w:lineRule="auto"/>
-        <w:rPr>
-          <w:rFonts w:ascii="Arial" w:hAnsi="Arial" w:cs="Arial"/>
-        </w:rPr>
-      </w:pPr>
-      <w:r>
-        <w:rPr>
-          <w:rStyle w:val="Strong"/>
-          <w:rFonts w:ascii="Arial" w:hAnsi="Arial" w:cs="Arial"/>
-        </w:rPr>
-        <w:t>Height Measurement</w:t>
-      </w:r>
-      <w:r>
-        <w:rPr>
-          <w:rFonts w:ascii="Arial" w:hAnsi="Arial" w:cs="Arial"/>
-        </w:rPr>
-        <w:t>: LiDAR and ultrasonic sensors provide precise altitude information, ensuring the drone maintains a consistent height above the ground. This is crucial for tasks like spraying, where uniform coverage is necessary.</w:t>
-      </w:r>
-    </w:p>
-    <w:p>
-      <w:pPr>
-        <w:numPr>
-          <w:ilvl w:val="0"/>
-          <w:numId w:val="29"/>
-        </w:numPr>
-        <w:spacing w:before="100" w:beforeAutospacing="1" w:after="100" w:afterAutospacing="1" w:line="240" w:lineRule="auto"/>
-        <w:rPr>
-          <w:rFonts w:ascii="Arial" w:hAnsi="Arial" w:cs="Arial"/>
-        </w:rPr>
-      </w:pPr>
-      <w:r>
-        <w:rPr>
-          <w:rStyle w:val="Strong"/>
-          <w:rFonts w:ascii="Arial" w:hAnsi="Arial" w:cs="Arial"/>
-        </w:rPr>
-        <w:t>Obstacle Detection</w:t>
-      </w:r>
-      <w:r>
-        <w:rPr>
-          <w:rFonts w:ascii="Arial" w:hAnsi="Arial" w:cs="Arial"/>
-        </w:rPr>
-        <w:t>: Both sensors help detect obstacles in the drone’s flight path, enabling it to avoid collisions and navigate safely.</w:t>
-      </w:r>
-    </w:p>
-    <w:p>
-      <w:pPr>
-        <w:pStyle w:val="Heading1"/>
-        <w:rPr>
-          <w:rFonts w:ascii="Arial" w:hAnsi="Arial" w:cs="Arial"/>
-        </w:rPr>
-      </w:pPr>
-      <w:r>
-        <w:rPr>
-          <w:rFonts w:ascii="Arial" w:hAnsi="Arial" w:cs="Arial"/>
-        </w:rPr>
         <w:t xml:space="preserve">Modeling </w:t>
       </w:r>
       <w:r>
@@ -2020,8 +646,1142 @@
         <w:t>After having a clear understanding of what type of knowledge will be needed to develop a quadcopter controller, we start with the modeling section.</w:t>
       </w:r>
     </w:p>
+    <w:p>
+      <w:r>
+        <w:rPr>
+          <w:noProof/>
+        </w:rPr>
+        <w:drawing>
+          <wp:inline distT="0" distB="0" distL="0" distR="0" wp14:anchorId="224D106D" wp14:editId="4430E137">
+            <wp:extent cx="5943600" cy="1664510"/>
+            <wp:effectExtent l="0" t="0" r="0" b="0"/>
+            <wp:docPr id="182376372" name="Picture 2" descr="Principle of a quadrotor drone for basic maneuver. The thickness of... |  Download Scientific Diagram"/>
+            <wp:cNvGraphicFramePr>
+              <a:graphicFrameLocks xmlns:a="http://schemas.openxmlformats.org/drawingml/2006/main" noChangeAspect="1"/>
+            </wp:cNvGraphicFramePr>
+            <a:graphic xmlns:a="http://schemas.openxmlformats.org/drawingml/2006/main">
+              <a:graphicData uri="http://schemas.openxmlformats.org/drawingml/2006/picture">
+                <pic:pic xmlns:pic="http://schemas.openxmlformats.org/drawingml/2006/picture">
+                  <pic:nvPicPr>
+                    <pic:cNvPr id="0" name="Picture 3" descr="Principle of a quadrotor drone for basic maneuver. The thickness of... |  Download Scientific Diagram"/>
+                    <pic:cNvPicPr>
+                      <a:picLocks noChangeAspect="1" noChangeArrowheads="1"/>
+                    </pic:cNvPicPr>
+                  </pic:nvPicPr>
+                  <pic:blipFill>
+                    <a:blip r:embed="rId11">
+                      <a:extLst>
+                        <a:ext uri="{28A0092B-C50C-407E-A947-70E740481C1C}">
+                          <a14:useLocalDpi xmlns:a14="http://schemas.microsoft.com/office/drawing/2010/main" val="0"/>
+                        </a:ext>
+                      </a:extLst>
+                    </a:blip>
+                    <a:srcRect/>
+                    <a:stretch>
+                      <a:fillRect/>
+                    </a:stretch>
+                  </pic:blipFill>
+                  <pic:spPr bwMode="auto">
+                    <a:xfrm>
+                      <a:off x="0" y="0"/>
+                      <a:ext cx="5943600" cy="1664510"/>
+                    </a:xfrm>
+                    <a:prstGeom prst="rect">
+                      <a:avLst/>
+                    </a:prstGeom>
+                    <a:noFill/>
+                    <a:ln>
+                      <a:noFill/>
+                    </a:ln>
+                  </pic:spPr>
+                </pic:pic>
+              </a:graphicData>
+            </a:graphic>
+          </wp:inline>
+        </w:drawing>
+      </w:r>
+    </w:p>
+    <w:p>
+      <w:r>
+        <w:t xml:space="preserve">Some considerations need to be </w:t>
+      </w:r>
+      <w:r>
+        <w:t>considered</w:t>
+      </w:r>
+      <w:r>
+        <w:t xml:space="preserve">, like the </w:t>
+      </w:r>
+      <w:r>
+        <w:t>body of the drone will be divided into two parts. One of them being the center of mass of the body and the movement around this center of mass, otherwise called barycenter.</w:t>
+      </w:r>
+      <w:r>
+        <w:t xml:space="preserve"> </w:t>
+      </w:r>
+      <w:r>
+        <w:t>Six DOF (Degree of Freedom) are required to describe any movement of the drone in a space.</w:t>
+      </w:r>
+    </w:p>
+    <w:p>
+      <w:r>
+        <w:t xml:space="preserve">In the final controller the way we will adjust the direction and motion of the </w:t>
+      </w:r>
+      <w:r>
+        <w:t>drone is by adjusting the rotational speeds of different motors.</w:t>
+      </w:r>
+      <w:r>
+        <w:t xml:space="preserve"> (Figure…).</w:t>
+      </w:r>
+    </w:p>
+    <w:p>
+      <w:r>
+        <w:t xml:space="preserve">By using this </w:t>
+      </w:r>
+      <w:r>
+        <w:t>implication,</w:t>
+      </w:r>
+      <w:r>
+        <w:t xml:space="preserve"> we know that we have 4 inputs into the system with 6 possible outputs. This </w:t>
+      </w:r>
+      <w:r>
+        <w:t>created</w:t>
+      </w:r>
+      <w:r>
+        <w:t xml:space="preserve"> a</w:t>
+      </w:r>
+      <w:r>
+        <w:t>n underactuated nonlinear system. Underactuated because we have more outputs than inputs into the system.</w:t>
+      </w:r>
+      <w:r>
+        <w:t xml:space="preserve"> To forgo this problem we make assumptions such as</w:t>
+      </w:r>
+      <w:r>
+        <w:t>: the body is rigid and symmetric, also the ground effect is ignored. (check what is ground effect)</w:t>
+      </w:r>
+    </w:p>
+    <w:p>
+      <w:r>
+        <w:drawing>
+          <wp:inline distT="0" distB="0" distL="0" distR="0" wp14:anchorId="3BBCB8D3" wp14:editId="16D6C68D">
+            <wp:extent cx="4800600" cy="1800225"/>
+            <wp:effectExtent l="0" t="0" r="0" b="9525"/>
+            <wp:docPr id="217953666" name="Picture 1" descr="A diagram of a propeller&#10;&#10;Description automatically generated"/>
+            <wp:cNvGraphicFramePr>
+              <a:graphicFrameLocks xmlns:a="http://schemas.openxmlformats.org/drawingml/2006/main" noChangeAspect="1"/>
+            </wp:cNvGraphicFramePr>
+            <a:graphic xmlns:a="http://schemas.openxmlformats.org/drawingml/2006/main">
+              <a:graphicData uri="http://schemas.openxmlformats.org/drawingml/2006/picture">
+                <pic:pic xmlns:pic="http://schemas.openxmlformats.org/drawingml/2006/picture">
+                  <pic:nvPicPr>
+                    <pic:cNvPr id="217953666" name="Picture 1" descr="A diagram of a propeller&#10;&#10;Description automatically generated"/>
+                    <pic:cNvPicPr/>
+                  </pic:nvPicPr>
+                  <pic:blipFill>
+                    <a:blip r:embed="rId12"/>
+                    <a:stretch>
+                      <a:fillRect/>
+                    </a:stretch>
+                  </pic:blipFill>
+                  <pic:spPr>
+                    <a:xfrm>
+                      <a:off x="0" y="0"/>
+                      <a:ext cx="4800600" cy="1800225"/>
+                    </a:xfrm>
+                    <a:prstGeom prst="rect">
+                      <a:avLst/>
+                    </a:prstGeom>
+                  </pic:spPr>
+                </pic:pic>
+              </a:graphicData>
+            </a:graphic>
+          </wp:inline>
+        </w:drawing>
+      </w:r>
+    </w:p>
+    <w:p>
+      <w:r>
+        <w:lastRenderedPageBreak/>
+        <w:drawing>
+          <wp:inline distT="0" distB="0" distL="0" distR="0" wp14:anchorId="12061D9C" wp14:editId="2160F533">
+            <wp:extent cx="4467225" cy="1276350"/>
+            <wp:effectExtent l="0" t="0" r="9525" b="0"/>
+            <wp:docPr id="920689593" name="Picture 1" descr="A diagram of a drone&#10;&#10;Description automatically generated"/>
+            <wp:cNvGraphicFramePr>
+              <a:graphicFrameLocks xmlns:a="http://schemas.openxmlformats.org/drawingml/2006/main" noChangeAspect="1"/>
+            </wp:cNvGraphicFramePr>
+            <a:graphic xmlns:a="http://schemas.openxmlformats.org/drawingml/2006/main">
+              <a:graphicData uri="http://schemas.openxmlformats.org/drawingml/2006/picture">
+                <pic:pic xmlns:pic="http://schemas.openxmlformats.org/drawingml/2006/picture">
+                  <pic:nvPicPr>
+                    <pic:cNvPr id="920689593" name="Picture 1" descr="A diagram of a drone&#10;&#10;Description automatically generated"/>
+                    <pic:cNvPicPr/>
+                  </pic:nvPicPr>
+                  <pic:blipFill>
+                    <a:blip r:embed="rId13"/>
+                    <a:stretch>
+                      <a:fillRect/>
+                    </a:stretch>
+                  </pic:blipFill>
+                  <pic:spPr>
+                    <a:xfrm>
+                      <a:off x="0" y="0"/>
+                      <a:ext cx="4467225" cy="1276350"/>
+                    </a:xfrm>
+                    <a:prstGeom prst="rect">
+                      <a:avLst/>
+                    </a:prstGeom>
+                  </pic:spPr>
+                </pic:pic>
+              </a:graphicData>
+            </a:graphic>
+          </wp:inline>
+        </w:drawing>
+      </w:r>
+    </w:p>
+    <w:p>
+      <w:r>
+        <w:drawing>
+          <wp:inline distT="0" distB="0" distL="0" distR="0" wp14:anchorId="19FD91C1" wp14:editId="752AAA0E">
+            <wp:extent cx="4714875" cy="1762125"/>
+            <wp:effectExtent l="0" t="0" r="9525" b="9525"/>
+            <wp:docPr id="322075123" name="Picture 1" descr="A diagram of a drone&#10;&#10;Description automatically generated"/>
+            <wp:cNvGraphicFramePr>
+              <a:graphicFrameLocks xmlns:a="http://schemas.openxmlformats.org/drawingml/2006/main" noChangeAspect="1"/>
+            </wp:cNvGraphicFramePr>
+            <a:graphic xmlns:a="http://schemas.openxmlformats.org/drawingml/2006/main">
+              <a:graphicData uri="http://schemas.openxmlformats.org/drawingml/2006/picture">
+                <pic:pic xmlns:pic="http://schemas.openxmlformats.org/drawingml/2006/picture">
+                  <pic:nvPicPr>
+                    <pic:cNvPr id="322075123" name="Picture 1" descr="A diagram of a drone&#10;&#10;Description automatically generated"/>
+                    <pic:cNvPicPr/>
+                  </pic:nvPicPr>
+                  <pic:blipFill>
+                    <a:blip r:embed="rId14"/>
+                    <a:stretch>
+                      <a:fillRect/>
+                    </a:stretch>
+                  </pic:blipFill>
+                  <pic:spPr>
+                    <a:xfrm>
+                      <a:off x="0" y="0"/>
+                      <a:ext cx="4714875" cy="1762125"/>
+                    </a:xfrm>
+                    <a:prstGeom prst="rect">
+                      <a:avLst/>
+                    </a:prstGeom>
+                  </pic:spPr>
+                </pic:pic>
+              </a:graphicData>
+            </a:graphic>
+          </wp:inline>
+        </w:drawing>
+      </w:r>
+    </w:p>
+    <w:p>
+      <w:r>
+        <w:drawing>
+          <wp:inline distT="0" distB="0" distL="0" distR="0" wp14:anchorId="3736E9F8" wp14:editId="210CEBBC">
+            <wp:extent cx="4133850" cy="1619250"/>
+            <wp:effectExtent l="0" t="0" r="0" b="0"/>
+            <wp:docPr id="203910766" name="Picture 1" descr="A diagram of a propeller&#10;&#10;Description automatically generated"/>
+            <wp:cNvGraphicFramePr>
+              <a:graphicFrameLocks xmlns:a="http://schemas.openxmlformats.org/drawingml/2006/main" noChangeAspect="1"/>
+            </wp:cNvGraphicFramePr>
+            <a:graphic xmlns:a="http://schemas.openxmlformats.org/drawingml/2006/main">
+              <a:graphicData uri="http://schemas.openxmlformats.org/drawingml/2006/picture">
+                <pic:pic xmlns:pic="http://schemas.openxmlformats.org/drawingml/2006/picture">
+                  <pic:nvPicPr>
+                    <pic:cNvPr id="203910766" name="Picture 1" descr="A diagram of a propeller&#10;&#10;Description automatically generated"/>
+                    <pic:cNvPicPr/>
+                  </pic:nvPicPr>
+                  <pic:blipFill>
+                    <a:blip r:embed="rId15"/>
+                    <a:stretch>
+                      <a:fillRect/>
+                    </a:stretch>
+                  </pic:blipFill>
+                  <pic:spPr>
+                    <a:xfrm>
+                      <a:off x="0" y="0"/>
+                      <a:ext cx="4133850" cy="1619250"/>
+                    </a:xfrm>
+                    <a:prstGeom prst="rect">
+                      <a:avLst/>
+                    </a:prstGeom>
+                  </pic:spPr>
+                </pic:pic>
+              </a:graphicData>
+            </a:graphic>
+          </wp:inline>
+        </w:drawing>
+      </w:r>
+    </w:p>
+    <w:p>
+      <w:pPr>
+        <w:pStyle w:val="Heading2"/>
+      </w:pPr>
+      <w:r>
+        <w:t>Euler angles</w:t>
+      </w:r>
+    </w:p>
+    <w:p>
+      <w:r>
+        <w:t>Euler angles are used to describe orientation of a rigid body</w:t>
+      </w:r>
+      <w:r>
+        <w:t xml:space="preserve">, this by providing three possible angles. </w:t>
+      </w:r>
+      <w:r>
+        <w:t>Which will be of three components, this being:</w:t>
+      </w:r>
+    </w:p>
+    <w:p>
+      <w:pPr>
+        <w:rPr>
+          <w:rFonts w:eastAsiaTheme="minorEastAsia"/>
+        </w:rPr>
+      </w:pPr>
+      <m:oMathPara>
+        <m:oMath>
+          <m:sSub>
+            <m:sSubPr>
+              <m:ctrlPr>
+                <w:rPr>
+                  <w:rFonts w:ascii="Cambria Math" w:hAnsi="Cambria Math"/>
+                  <w:i/>
+                </w:rPr>
+              </m:ctrlPr>
+            </m:sSubPr>
+            <m:e>
+              <m:r>
+                <w:rPr>
+                  <w:rFonts w:ascii="Cambria Math" w:hAnsi="Cambria Math"/>
+                </w:rPr>
+                <m:t>R</m:t>
+              </m:r>
+            </m:e>
+            <m:sub>
+              <m:r>
+                <w:rPr>
+                  <w:rFonts w:ascii="Cambria Math" w:hAnsi="Cambria Math"/>
+                </w:rPr>
+                <m:t>x</m:t>
+              </m:r>
+            </m:sub>
+          </m:sSub>
+          <m:d>
+            <m:dPr>
+              <m:ctrlPr>
+                <w:rPr>
+                  <w:rFonts w:ascii="Cambria Math" w:hAnsi="Cambria Math"/>
+                  <w:i/>
+                </w:rPr>
+              </m:ctrlPr>
+            </m:dPr>
+            <m:e>
+              <m:r>
+                <w:rPr>
+                  <w:rFonts w:ascii="Cambria Math" w:hAnsi="Cambria Math"/>
+                </w:rPr>
+                <m:t>α</m:t>
+              </m:r>
+            </m:e>
+          </m:d>
+          <m:r>
+            <w:rPr>
+              <w:rFonts w:ascii="Cambria Math" w:hAnsi="Cambria Math"/>
+            </w:rPr>
+            <m:t xml:space="preserve">= </m:t>
+          </m:r>
+          <m:m>
+            <m:mPr>
+              <m:mcs>
+                <m:mc>
+                  <m:mcPr>
+                    <m:count m:val="3"/>
+                    <m:mcJc m:val="center"/>
+                  </m:mcPr>
+                </m:mc>
+              </m:mcs>
+              <m:ctrlPr>
+                <w:rPr>
+                  <w:rFonts w:ascii="Cambria Math" w:hAnsi="Cambria Math"/>
+                  <w:i/>
+                </w:rPr>
+              </m:ctrlPr>
+            </m:mPr>
+            <m:mr>
+              <m:e>
+                <m:r>
+                  <w:rPr>
+                    <w:rFonts w:ascii="Cambria Math" w:hAnsi="Cambria Math"/>
+                  </w:rPr>
+                  <m:t>1</m:t>
+                </m:r>
+              </m:e>
+              <m:e>
+                <m:r>
+                  <w:rPr>
+                    <w:rFonts w:ascii="Cambria Math" w:hAnsi="Cambria Math"/>
+                  </w:rPr>
+                  <m:t>0</m:t>
+                </m:r>
+              </m:e>
+              <m:e>
+                <m:r>
+                  <w:rPr>
+                    <w:rFonts w:ascii="Cambria Math" w:hAnsi="Cambria Math"/>
+                  </w:rPr>
+                  <m:t>0</m:t>
+                </m:r>
+              </m:e>
+            </m:mr>
+            <m:mr>
+              <m:e>
+                <m:r>
+                  <w:rPr>
+                    <w:rFonts w:ascii="Cambria Math" w:hAnsi="Cambria Math"/>
+                  </w:rPr>
+                  <m:t>0</m:t>
+                </m:r>
+              </m:e>
+              <m:e>
+                <m:r>
+                  <m:rPr>
+                    <m:sty m:val="p"/>
+                  </m:rPr>
+                  <w:rPr>
+                    <w:rFonts w:ascii="Cambria Math" w:hAnsi="Cambria Math"/>
+                  </w:rPr>
+                  <m:t>cos⁡</m:t>
+                </m:r>
+                <m:r>
+                  <w:rPr>
+                    <w:rFonts w:ascii="Cambria Math" w:hAnsi="Cambria Math"/>
+                  </w:rPr>
+                  <m:t>(α)</m:t>
+                </m:r>
+              </m:e>
+              <m:e>
+                <m:r>
+                  <w:rPr>
+                    <w:rFonts w:ascii="Cambria Math" w:hAnsi="Cambria Math"/>
+                  </w:rPr>
+                  <m:t>-</m:t>
+                </m:r>
+                <m:r>
+                  <m:rPr>
+                    <m:sty m:val="p"/>
+                  </m:rPr>
+                  <w:rPr>
+                    <w:rFonts w:ascii="Cambria Math" w:hAnsi="Cambria Math"/>
+                  </w:rPr>
+                  <m:t>sin⁡</m:t>
+                </m:r>
+                <m:r>
+                  <w:rPr>
+                    <w:rFonts w:ascii="Cambria Math" w:hAnsi="Cambria Math"/>
+                  </w:rPr>
+                  <m:t>(α)</m:t>
+                </m:r>
+              </m:e>
+            </m:mr>
+            <m:mr>
+              <m:e>
+                <m:r>
+                  <w:rPr>
+                    <w:rFonts w:ascii="Cambria Math" w:hAnsi="Cambria Math"/>
+                  </w:rPr>
+                  <m:t>0</m:t>
+                </m:r>
+              </m:e>
+              <m:e>
+                <m:r>
+                  <m:rPr>
+                    <m:sty m:val="p"/>
+                  </m:rPr>
+                  <w:rPr>
+                    <w:rFonts w:ascii="Cambria Math" w:hAnsi="Cambria Math"/>
+                  </w:rPr>
+                  <m:t>sin⁡</m:t>
+                </m:r>
+                <m:r>
+                  <w:rPr>
+                    <w:rFonts w:ascii="Cambria Math" w:hAnsi="Cambria Math"/>
+                  </w:rPr>
+                  <m:t>(α)</m:t>
+                </m:r>
+              </m:e>
+              <m:e>
+                <m:r>
+                  <m:rPr>
+                    <m:sty m:val="p"/>
+                  </m:rPr>
+                  <w:rPr>
+                    <w:rFonts w:ascii="Cambria Math" w:hAnsi="Cambria Math"/>
+                  </w:rPr>
+                  <m:t>cos⁡</m:t>
+                </m:r>
+                <m:r>
+                  <w:rPr>
+                    <w:rFonts w:ascii="Cambria Math" w:hAnsi="Cambria Math"/>
+                  </w:rPr>
+                  <m:t>(α)</m:t>
+                </m:r>
+              </m:e>
+            </m:mr>
+          </m:m>
+        </m:oMath>
+      </m:oMathPara>
+    </w:p>
+    <w:p>
+      <m:oMathPara>
+        <m:oMath>
+          <m:sSub>
+            <m:sSubPr>
+              <m:ctrlPr>
+                <w:rPr>
+                  <w:rFonts w:ascii="Cambria Math" w:hAnsi="Cambria Math"/>
+                  <w:i/>
+                </w:rPr>
+              </m:ctrlPr>
+            </m:sSubPr>
+            <m:e>
+              <m:r>
+                <w:rPr>
+                  <w:rFonts w:ascii="Cambria Math" w:hAnsi="Cambria Math"/>
+                </w:rPr>
+                <m:t>R</m:t>
+              </m:r>
+            </m:e>
+            <m:sub>
+              <m:r>
+                <w:rPr>
+                  <w:rFonts w:ascii="Cambria Math" w:hAnsi="Cambria Math"/>
+                </w:rPr>
+                <m:t>y</m:t>
+              </m:r>
+            </m:sub>
+          </m:sSub>
+          <m:d>
+            <m:dPr>
+              <m:ctrlPr>
+                <w:rPr>
+                  <w:rFonts w:ascii="Cambria Math" w:hAnsi="Cambria Math"/>
+                  <w:i/>
+                </w:rPr>
+              </m:ctrlPr>
+            </m:dPr>
+            <m:e>
+              <m:r>
+                <w:rPr>
+                  <w:rFonts w:ascii="Cambria Math" w:hAnsi="Cambria Math"/>
+                </w:rPr>
+                <m:t>β</m:t>
+              </m:r>
+            </m:e>
+          </m:d>
+          <m:r>
+            <w:rPr>
+              <w:rFonts w:ascii="Cambria Math" w:hAnsi="Cambria Math"/>
+            </w:rPr>
+            <m:t xml:space="preserve">= </m:t>
+          </m:r>
+          <m:m>
+            <m:mPr>
+              <m:mcs>
+                <m:mc>
+                  <m:mcPr>
+                    <m:count m:val="3"/>
+                    <m:mcJc m:val="center"/>
+                  </m:mcPr>
+                </m:mc>
+              </m:mcs>
+              <m:ctrlPr>
+                <w:rPr>
+                  <w:rFonts w:ascii="Cambria Math" w:hAnsi="Cambria Math"/>
+                  <w:i/>
+                </w:rPr>
+              </m:ctrlPr>
+            </m:mPr>
+            <m:mr>
+              <m:e>
+                <m:r>
+                  <m:rPr>
+                    <m:sty m:val="p"/>
+                  </m:rPr>
+                  <w:rPr>
+                    <w:rFonts w:ascii="Cambria Math" w:hAnsi="Cambria Math"/>
+                  </w:rPr>
+                  <m:t>⁡cos⁡</m:t>
+                </m:r>
+                <m:r>
+                  <w:rPr>
+                    <w:rFonts w:ascii="Cambria Math" w:hAnsi="Cambria Math"/>
+                  </w:rPr>
+                  <m:t>(β)</m:t>
+                </m:r>
+              </m:e>
+              <m:e>
+                <m:r>
+                  <w:rPr>
+                    <w:rFonts w:ascii="Cambria Math" w:hAnsi="Cambria Math"/>
+                  </w:rPr>
+                  <m:t>0</m:t>
+                </m:r>
+              </m:e>
+              <m:e>
+                <m:r>
+                  <m:rPr>
+                    <m:sty m:val="p"/>
+                  </m:rPr>
+                  <w:rPr>
+                    <w:rFonts w:ascii="Cambria Math" w:hAnsi="Cambria Math"/>
+                  </w:rPr>
+                  <m:t>sin⁡</m:t>
+                </m:r>
+                <m:r>
+                  <w:rPr>
+                    <w:rFonts w:ascii="Cambria Math" w:hAnsi="Cambria Math"/>
+                  </w:rPr>
+                  <m:t>(β)</m:t>
+                </m:r>
+              </m:e>
+            </m:mr>
+            <m:mr>
+              <m:e>
+                <m:r>
+                  <w:rPr>
+                    <w:rFonts w:ascii="Cambria Math" w:hAnsi="Cambria Math"/>
+                  </w:rPr>
+                  <m:t>0</m:t>
+                </m:r>
+              </m:e>
+              <m:e>
+                <m:r>
+                  <w:rPr>
+                    <w:rFonts w:ascii="Cambria Math" w:hAnsi="Cambria Math"/>
+                  </w:rPr>
+                  <m:t>1</m:t>
+                </m:r>
+              </m:e>
+              <m:e>
+                <m:r>
+                  <w:rPr>
+                    <w:rFonts w:ascii="Cambria Math" w:hAnsi="Cambria Math"/>
+                  </w:rPr>
+                  <m:t>0</m:t>
+                </m:r>
+              </m:e>
+            </m:mr>
+            <m:mr>
+              <m:e>
+                <m:r>
+                  <w:rPr>
+                    <w:rFonts w:ascii="Cambria Math" w:hAnsi="Cambria Math"/>
+                  </w:rPr>
+                  <m:t>-</m:t>
+                </m:r>
+                <m:r>
+                  <m:rPr>
+                    <m:sty m:val="p"/>
+                  </m:rPr>
+                  <w:rPr>
+                    <w:rFonts w:ascii="Cambria Math" w:hAnsi="Cambria Math"/>
+                  </w:rPr>
+                  <m:t>sin⁡</m:t>
+                </m:r>
+                <m:r>
+                  <w:rPr>
+                    <w:rFonts w:ascii="Cambria Math" w:hAnsi="Cambria Math"/>
+                  </w:rPr>
+                  <m:t>(β)</m:t>
+                </m:r>
+              </m:e>
+              <m:e>
+                <m:r>
+                  <w:rPr>
+                    <w:rFonts w:ascii="Cambria Math" w:hAnsi="Cambria Math"/>
+                  </w:rPr>
+                  <m:t>0</m:t>
+                </m:r>
+              </m:e>
+              <m:e>
+                <m:r>
+                  <m:rPr>
+                    <m:sty m:val="p"/>
+                  </m:rPr>
+                  <w:rPr>
+                    <w:rFonts w:ascii="Cambria Math" w:hAnsi="Cambria Math"/>
+                  </w:rPr>
+                  <m:t>cos⁡</m:t>
+                </m:r>
+                <m:r>
+                  <w:rPr>
+                    <w:rFonts w:ascii="Cambria Math" w:hAnsi="Cambria Math"/>
+                  </w:rPr>
+                  <m:t>(</m:t>
+                </m:r>
+                <m:r>
+                  <w:rPr>
+                    <w:rFonts w:ascii="Cambria Math" w:hAnsi="Cambria Math"/>
+                  </w:rPr>
+                  <m:t>β</m:t>
+                </m:r>
+                <m:r>
+                  <w:rPr>
+                    <w:rFonts w:ascii="Cambria Math" w:hAnsi="Cambria Math"/>
+                  </w:rPr>
+                  <m:t>)</m:t>
+                </m:r>
+              </m:e>
+            </m:mr>
+          </m:m>
+        </m:oMath>
+      </m:oMathPara>
+    </w:p>
+    <w:p>
+      <m:oMathPara>
+        <m:oMath>
+          <m:sSub>
+            <m:sSubPr>
+              <m:ctrlPr>
+                <w:rPr>
+                  <w:rFonts w:ascii="Cambria Math" w:hAnsi="Cambria Math"/>
+                  <w:i/>
+                </w:rPr>
+              </m:ctrlPr>
+            </m:sSubPr>
+            <m:e>
+              <m:r>
+                <w:rPr>
+                  <w:rFonts w:ascii="Cambria Math" w:hAnsi="Cambria Math"/>
+                </w:rPr>
+                <m:t>R</m:t>
+              </m:r>
+            </m:e>
+            <m:sub>
+              <m:r>
+                <w:rPr>
+                  <w:rFonts w:ascii="Cambria Math" w:hAnsi="Cambria Math"/>
+                </w:rPr>
+                <m:t>z</m:t>
+              </m:r>
+            </m:sub>
+          </m:sSub>
+          <m:d>
+            <m:dPr>
+              <m:ctrlPr>
+                <w:rPr>
+                  <w:rFonts w:ascii="Cambria Math" w:hAnsi="Cambria Math"/>
+                  <w:i/>
+                </w:rPr>
+              </m:ctrlPr>
+            </m:dPr>
+            <m:e>
+              <m:r>
+                <w:rPr>
+                  <w:rFonts w:ascii="Cambria Math" w:hAnsi="Cambria Math"/>
+                </w:rPr>
+                <m:t>γ</m:t>
+              </m:r>
+            </m:e>
+          </m:d>
+          <m:r>
+            <w:rPr>
+              <w:rFonts w:ascii="Cambria Math" w:hAnsi="Cambria Math"/>
+            </w:rPr>
+            <m:t xml:space="preserve">= </m:t>
+          </m:r>
+          <m:m>
+            <m:mPr>
+              <m:mcs>
+                <m:mc>
+                  <m:mcPr>
+                    <m:count m:val="3"/>
+                    <m:mcJc m:val="center"/>
+                  </m:mcPr>
+                </m:mc>
+              </m:mcs>
+              <m:ctrlPr>
+                <w:rPr>
+                  <w:rFonts w:ascii="Cambria Math" w:hAnsi="Cambria Math"/>
+                  <w:i/>
+                </w:rPr>
+              </m:ctrlPr>
+            </m:mPr>
+            <m:mr>
+              <m:e>
+                <m:r>
+                  <m:rPr>
+                    <m:sty m:val="p"/>
+                  </m:rPr>
+                  <w:rPr>
+                    <w:rFonts w:ascii="Cambria Math" w:hAnsi="Cambria Math"/>
+                  </w:rPr>
+                  <m:t>cos⁡</m:t>
+                </m:r>
+                <m:r>
+                  <w:rPr>
+                    <w:rFonts w:ascii="Cambria Math" w:hAnsi="Cambria Math"/>
+                  </w:rPr>
+                  <m:t>(γ)</m:t>
+                </m:r>
+              </m:e>
+              <m:e>
+                <m:r>
+                  <w:rPr>
+                    <w:rFonts w:ascii="Cambria Math" w:hAnsi="Cambria Math"/>
+                  </w:rPr>
+                  <m:t>-</m:t>
+                </m:r>
+                <m:r>
+                  <m:rPr>
+                    <m:sty m:val="p"/>
+                  </m:rPr>
+                  <w:rPr>
+                    <w:rFonts w:ascii="Cambria Math" w:hAnsi="Cambria Math"/>
+                  </w:rPr>
+                  <m:t>sin⁡</m:t>
+                </m:r>
+                <m:r>
+                  <w:rPr>
+                    <w:rFonts w:ascii="Cambria Math" w:hAnsi="Cambria Math"/>
+                  </w:rPr>
+                  <m:t>(γ)</m:t>
+                </m:r>
+              </m:e>
+              <m:e>
+                <m:r>
+                  <w:rPr>
+                    <w:rFonts w:ascii="Cambria Math" w:hAnsi="Cambria Math"/>
+                  </w:rPr>
+                  <m:t>0</m:t>
+                </m:r>
+              </m:e>
+            </m:mr>
+            <m:mr>
+              <m:e>
+                <m:r>
+                  <m:rPr>
+                    <m:sty m:val="p"/>
+                  </m:rPr>
+                  <w:rPr>
+                    <w:rFonts w:ascii="Cambria Math" w:hAnsi="Cambria Math"/>
+                  </w:rPr>
+                  <m:t>sin⁡</m:t>
+                </m:r>
+                <m:r>
+                  <w:rPr>
+                    <w:rFonts w:ascii="Cambria Math" w:hAnsi="Cambria Math"/>
+                  </w:rPr>
+                  <m:t>(γ)</m:t>
+                </m:r>
+              </m:e>
+              <m:e>
+                <m:r>
+                  <m:rPr>
+                    <m:sty m:val="p"/>
+                  </m:rPr>
+                  <w:rPr>
+                    <w:rFonts w:ascii="Cambria Math" w:hAnsi="Cambria Math"/>
+                  </w:rPr>
+                  <m:t>cos⁡</m:t>
+                </m:r>
+                <m:r>
+                  <w:rPr>
+                    <w:rFonts w:ascii="Cambria Math" w:hAnsi="Cambria Math"/>
+                  </w:rPr>
+                  <m:t>(</m:t>
+                </m:r>
+                <m:r>
+                  <w:rPr>
+                    <w:rFonts w:ascii="Cambria Math" w:hAnsi="Cambria Math"/>
+                  </w:rPr>
+                  <m:t>γ</m:t>
+                </m:r>
+                <m:r>
+                  <w:rPr>
+                    <w:rFonts w:ascii="Cambria Math" w:hAnsi="Cambria Math"/>
+                  </w:rPr>
+                  <m:t>)</m:t>
+                </m:r>
+              </m:e>
+              <m:e>
+                <m:r>
+                  <w:rPr>
+                    <w:rFonts w:ascii="Cambria Math" w:hAnsi="Cambria Math"/>
+                  </w:rPr>
+                  <m:t>0</m:t>
+                </m:r>
+              </m:e>
+            </m:mr>
+            <m:mr>
+              <m:e>
+                <m:r>
+                  <w:rPr>
+                    <w:rFonts w:ascii="Cambria Math" w:hAnsi="Cambria Math"/>
+                  </w:rPr>
+                  <m:t>0</m:t>
+                </m:r>
+              </m:e>
+              <m:e>
+                <m:r>
+                  <w:rPr>
+                    <w:rFonts w:ascii="Cambria Math" w:hAnsi="Cambria Math"/>
+                  </w:rPr>
+                  <m:t>0</m:t>
+                </m:r>
+              </m:e>
+              <m:e>
+                <m:r>
+                  <w:rPr>
+                    <w:rFonts w:ascii="Cambria Math" w:hAnsi="Cambria Math"/>
+                  </w:rPr>
+                  <m:t>1</m:t>
+                </m:r>
+              </m:e>
+            </m:mr>
+          </m:m>
+        </m:oMath>
+      </m:oMathPara>
+    </w:p>
+    <w:p/>
+    <w:p>
+      <w:r>
+        <w:lastRenderedPageBreak/>
+        <w:drawing>
+          <wp:inline distT="0" distB="0" distL="0" distR="0" wp14:anchorId="025DEC27" wp14:editId="4665212A">
+            <wp:extent cx="5943600" cy="5706745"/>
+            <wp:effectExtent l="0" t="0" r="0" b="8255"/>
+            <wp:docPr id="1875047587" name="Picture 1" descr="A math equations and formulas&#10;&#10;Description automatically generated with medium confidence"/>
+            <wp:cNvGraphicFramePr>
+              <a:graphicFrameLocks xmlns:a="http://schemas.openxmlformats.org/drawingml/2006/main" noChangeAspect="1"/>
+            </wp:cNvGraphicFramePr>
+            <a:graphic xmlns:a="http://schemas.openxmlformats.org/drawingml/2006/main">
+              <a:graphicData uri="http://schemas.openxmlformats.org/drawingml/2006/picture">
+                <pic:pic xmlns:pic="http://schemas.openxmlformats.org/drawingml/2006/picture">
+                  <pic:nvPicPr>
+                    <pic:cNvPr id="1875047587" name="Picture 1" descr="A math equations and formulas&#10;&#10;Description automatically generated with medium confidence"/>
+                    <pic:cNvPicPr/>
+                  </pic:nvPicPr>
+                  <pic:blipFill>
+                    <a:blip r:embed="rId16"/>
+                    <a:stretch>
+                      <a:fillRect/>
+                    </a:stretch>
+                  </pic:blipFill>
+                  <pic:spPr>
+                    <a:xfrm>
+                      <a:off x="0" y="0"/>
+                      <a:ext cx="5943600" cy="5706745"/>
+                    </a:xfrm>
+                    <a:prstGeom prst="rect">
+                      <a:avLst/>
+                    </a:prstGeom>
+                  </pic:spPr>
+                </pic:pic>
+              </a:graphicData>
+            </a:graphic>
+          </wp:inline>
+        </w:drawing>
+      </w:r>
+    </w:p>
+    <w:p>
+      <w:r>
+        <w:drawing>
+          <wp:inline distT="0" distB="0" distL="0" distR="0" wp14:anchorId="76659547" wp14:editId="083B0FD5">
+            <wp:extent cx="5943600" cy="1856105"/>
+            <wp:effectExtent l="0" t="0" r="0" b="0"/>
+            <wp:docPr id="1890055594" name="Picture 1" descr="A white background with black and white text&#10;&#10;Description automatically generated"/>
+            <wp:cNvGraphicFramePr>
+              <a:graphicFrameLocks xmlns:a="http://schemas.openxmlformats.org/drawingml/2006/main" noChangeAspect="1"/>
+            </wp:cNvGraphicFramePr>
+            <a:graphic xmlns:a="http://schemas.openxmlformats.org/drawingml/2006/main">
+              <a:graphicData uri="http://schemas.openxmlformats.org/drawingml/2006/picture">
+                <pic:pic xmlns:pic="http://schemas.openxmlformats.org/drawingml/2006/picture">
+                  <pic:nvPicPr>
+                    <pic:cNvPr id="1890055594" name="Picture 1" descr="A white background with black and white text&#10;&#10;Description automatically generated"/>
+                    <pic:cNvPicPr/>
+                  </pic:nvPicPr>
+                  <pic:blipFill>
+                    <a:blip r:embed="rId17"/>
+                    <a:stretch>
+                      <a:fillRect/>
+                    </a:stretch>
+                  </pic:blipFill>
+                  <pic:spPr>
+                    <a:xfrm>
+                      <a:off x="0" y="0"/>
+                      <a:ext cx="5943600" cy="1856105"/>
+                    </a:xfrm>
+                    <a:prstGeom prst="rect">
+                      <a:avLst/>
+                    </a:prstGeom>
+                  </pic:spPr>
+                </pic:pic>
+              </a:graphicData>
+            </a:graphic>
+          </wp:inline>
+        </w:drawing>
+      </w:r>
+    </w:p>
+    <w:p>
+      <w:r>
+        <w:lastRenderedPageBreak/>
+        <w:drawing>
+          <wp:inline distT="0" distB="0" distL="0" distR="0" wp14:anchorId="64A76797" wp14:editId="2B8B9FE3">
+            <wp:extent cx="5943600" cy="3312160"/>
+            <wp:effectExtent l="0" t="0" r="0" b="2540"/>
+            <wp:docPr id="818144162" name="Picture 1" descr="A diagram of a computer system&#10;&#10;Description automatically generated"/>
+            <wp:cNvGraphicFramePr>
+              <a:graphicFrameLocks xmlns:a="http://schemas.openxmlformats.org/drawingml/2006/main" noChangeAspect="1"/>
+            </wp:cNvGraphicFramePr>
+            <a:graphic xmlns:a="http://schemas.openxmlformats.org/drawingml/2006/main">
+              <a:graphicData uri="http://schemas.openxmlformats.org/drawingml/2006/picture">
+                <pic:pic xmlns:pic="http://schemas.openxmlformats.org/drawingml/2006/picture">
+                  <pic:nvPicPr>
+                    <pic:cNvPr id="818144162" name="Picture 1" descr="A diagram of a computer system&#10;&#10;Description automatically generated"/>
+                    <pic:cNvPicPr/>
+                  </pic:nvPicPr>
+                  <pic:blipFill>
+                    <a:blip r:embed="rId18"/>
+                    <a:stretch>
+                      <a:fillRect/>
+                    </a:stretch>
+                  </pic:blipFill>
+                  <pic:spPr>
+                    <a:xfrm>
+                      <a:off x="0" y="0"/>
+                      <a:ext cx="5943600" cy="3312160"/>
+                    </a:xfrm>
+                    <a:prstGeom prst="rect">
+                      <a:avLst/>
+                    </a:prstGeom>
+                  </pic:spPr>
+                </pic:pic>
+              </a:graphicData>
+            </a:graphic>
+          </wp:inline>
+        </w:drawing>
+      </w:r>
+    </w:p>
+    <w:p>
+      <w:r>
+        <w:lastRenderedPageBreak/>
+        <w:drawing>
+          <wp:inline distT="0" distB="0" distL="0" distR="0" wp14:anchorId="50886B39" wp14:editId="06FB22B8">
+            <wp:extent cx="5943600" cy="3216910"/>
+            <wp:effectExtent l="0" t="0" r="0" b="2540"/>
+            <wp:docPr id="1546247910" name="Picture 1" descr="A diagram of a program&#10;&#10;Description automatically generated"/>
+            <wp:cNvGraphicFramePr>
+              <a:graphicFrameLocks xmlns:a="http://schemas.openxmlformats.org/drawingml/2006/main" noChangeAspect="1"/>
+            </wp:cNvGraphicFramePr>
+            <a:graphic xmlns:a="http://schemas.openxmlformats.org/drawingml/2006/main">
+              <a:graphicData uri="http://schemas.openxmlformats.org/drawingml/2006/picture">
+                <pic:pic xmlns:pic="http://schemas.openxmlformats.org/drawingml/2006/picture">
+                  <pic:nvPicPr>
+                    <pic:cNvPr id="1546247910" name="Picture 1" descr="A diagram of a program&#10;&#10;Description automatically generated"/>
+                    <pic:cNvPicPr/>
+                  </pic:nvPicPr>
+                  <pic:blipFill>
+                    <a:blip r:embed="rId19"/>
+                    <a:stretch>
+                      <a:fillRect/>
+                    </a:stretch>
+                  </pic:blipFill>
+                  <pic:spPr>
+                    <a:xfrm>
+                      <a:off x="0" y="0"/>
+                      <a:ext cx="5943600" cy="3216910"/>
+                    </a:xfrm>
+                    <a:prstGeom prst="rect">
+                      <a:avLst/>
+                    </a:prstGeom>
+                  </pic:spPr>
+                </pic:pic>
+              </a:graphicData>
+            </a:graphic>
+          </wp:inline>
+        </w:drawing>
+      </w:r>
+      <w:r>
+        <w:drawing>
+          <wp:inline distT="0" distB="0" distL="0" distR="0" wp14:anchorId="6707C347" wp14:editId="2E29CACA">
+            <wp:extent cx="5943600" cy="3306445"/>
+            <wp:effectExtent l="0" t="0" r="0" b="8255"/>
+            <wp:docPr id="1674997957" name="Picture 1" descr="A drawing of a drone&#10;&#10;Description automatically generated"/>
+            <wp:cNvGraphicFramePr>
+              <a:graphicFrameLocks xmlns:a="http://schemas.openxmlformats.org/drawingml/2006/main" noChangeAspect="1"/>
+            </wp:cNvGraphicFramePr>
+            <a:graphic xmlns:a="http://schemas.openxmlformats.org/drawingml/2006/main">
+              <a:graphicData uri="http://schemas.openxmlformats.org/drawingml/2006/picture">
+                <pic:pic xmlns:pic="http://schemas.openxmlformats.org/drawingml/2006/picture">
+                  <pic:nvPicPr>
+                    <pic:cNvPr id="1674997957" name="Picture 1" descr="A drawing of a drone&#10;&#10;Description automatically generated"/>
+                    <pic:cNvPicPr/>
+                  </pic:nvPicPr>
+                  <pic:blipFill>
+                    <a:blip r:embed="rId20"/>
+                    <a:stretch>
+                      <a:fillRect/>
+                    </a:stretch>
+                  </pic:blipFill>
+                  <pic:spPr>
+                    <a:xfrm>
+                      <a:off x="0" y="0"/>
+                      <a:ext cx="5943600" cy="3306445"/>
+                    </a:xfrm>
+                    <a:prstGeom prst="rect">
+                      <a:avLst/>
+                    </a:prstGeom>
+                  </pic:spPr>
+                </pic:pic>
+              </a:graphicData>
+            </a:graphic>
+          </wp:inline>
+        </w:drawing>
+      </w:r>
+      <w:r>
+        <w:lastRenderedPageBreak/>
+        <w:drawing>
+          <wp:inline distT="0" distB="0" distL="0" distR="0" wp14:anchorId="7D3CF4ED" wp14:editId="1B2EC5E4">
+            <wp:extent cx="5943600" cy="3250565"/>
+            <wp:effectExtent l="0" t="0" r="0" b="6985"/>
+            <wp:docPr id="501347778" name="Picture 1" descr="A drawing of a quadcopter&#10;&#10;Description automatically generated"/>
+            <wp:cNvGraphicFramePr>
+              <a:graphicFrameLocks xmlns:a="http://schemas.openxmlformats.org/drawingml/2006/main" noChangeAspect="1"/>
+            </wp:cNvGraphicFramePr>
+            <a:graphic xmlns:a="http://schemas.openxmlformats.org/drawingml/2006/main">
+              <a:graphicData uri="http://schemas.openxmlformats.org/drawingml/2006/picture">
+                <pic:pic xmlns:pic="http://schemas.openxmlformats.org/drawingml/2006/picture">
+                  <pic:nvPicPr>
+                    <pic:cNvPr id="501347778" name="Picture 1" descr="A drawing of a quadcopter&#10;&#10;Description automatically generated"/>
+                    <pic:cNvPicPr/>
+                  </pic:nvPicPr>
+                  <pic:blipFill>
+                    <a:blip r:embed="rId21"/>
+                    <a:stretch>
+                      <a:fillRect/>
+                    </a:stretch>
+                  </pic:blipFill>
+                  <pic:spPr>
+                    <a:xfrm>
+                      <a:off x="0" y="0"/>
+                      <a:ext cx="5943600" cy="3250565"/>
+                    </a:xfrm>
+                    <a:prstGeom prst="rect">
+                      <a:avLst/>
+                    </a:prstGeom>
+                  </pic:spPr>
+                </pic:pic>
+              </a:graphicData>
+            </a:graphic>
+          </wp:inline>
+        </w:drawing>
+      </w:r>
+    </w:p>
     <w:sectPr>
-      <w:footerReference w:type="default" r:id="rId8"/>
+      <w:footerReference w:type="default" r:id="rId22"/>
       <w:pgSz w:w="12240" w:h="15840"/>
       <w:pgMar w:top="1440" w:right="1440" w:bottom="1440" w:left="1440" w:header="720" w:footer="720" w:gutter="0"/>
       <w:cols w:space="720"/>
@@ -2032,7 +1792,7 @@
 </file>
 
 <file path=word/endnotes.xml><?xml version="1.0" encoding="utf-8"?>
-<w:endnotes xmlns:wpc="http://schemas.microsoft.com/office/word/2010/wordprocessingCanvas" xmlns:cx="http://schemas.microsoft.com/office/drawing/2014/chartex" xmlns:cx1="http://schemas.microsoft.com/office/drawing/2015/9/8/chartex" xmlns:cx2="http://schemas.microsoft.com/office/drawing/2015/10/21/chartex" xmlns:cx3="http://schemas.microsoft.com/office/drawing/2016/5/9/chartex" xmlns:cx4="http://schemas.microsoft.com/office/drawing/2016/5/10/chartex" xmlns:cx5="http://schemas.microsoft.com/office/drawing/2016/5/11/chartex" xmlns:cx6="http://schemas.microsoft.com/office/drawing/2016/5/12/chartex" xmlns:cx7="http://schemas.microsoft.com/office/drawing/2016/5/13/chartex" xmlns:cx8="http://schemas.microsoft.com/office/drawing/2016/5/14/chartex" xmlns:mc="http://schemas.openxmlformats.org/markup-compatibility/2006" xmlns:aink="http://schemas.microsoft.com/office/drawing/2016/ink" xmlns:am3d="http://schemas.microsoft.com/office/drawing/2017/model3d" xmlns:o="urn:schemas-microsoft-com:office:office" xmlns:oel="http://schemas.microsoft.com/office/2019/extlst" xmlns:r="http://schemas.openxmlformats.org/officeDocument/2006/relationships" xmlns:m="http://schemas.openxmlformats.org/officeDocument/2006/math" xmlns:v="urn:schemas-microsoft-com:vml" xmlns:wp14="http://schemas.microsoft.com/office/word/2010/wordprocessingDrawing" xmlns:wp="http://schemas.openxmlformats.org/drawingml/2006/wordprocessingDrawing" xmlns:w10="urn:schemas-microsoft-com:office:word" xmlns:w="http://schemas.openxmlformats.org/wordprocessingml/2006/main" xmlns:w14="http://schemas.microsoft.com/office/word/2010/wordml" xmlns:w15="http://schemas.microsoft.com/office/word/2012/wordml" xmlns:w16cex="http://schemas.microsoft.com/office/word/2018/wordml/cex" xmlns:w16cid="http://schemas.microsoft.com/office/word/2016/wordml/cid" xmlns:w16="http://schemas.microsoft.com/office/word/2018/wordml" xmlns:w16sdtdh="http://schemas.microsoft.com/office/word/2020/wordml/sdtdatahash" xmlns:w16se="http://schemas.microsoft.com/office/word/2015/wordml/symex" xmlns:wpg="http://schemas.microsoft.com/office/word/2010/wordprocessingGroup" xmlns:wpi="http://schemas.microsoft.com/office/word/2010/wordprocessingInk" xmlns:wne="http://schemas.microsoft.com/office/word/2006/wordml" xmlns:wps="http://schemas.microsoft.com/office/word/2010/wordprocessingShape" mc:Ignorable="w14 w15 w16se w16cid w16 w16cex w16sdtdh wp14">
+<w:endnotes xmlns:wpc="http://schemas.microsoft.com/office/word/2010/wordprocessingCanvas" xmlns:cx="http://schemas.microsoft.com/office/drawing/2014/chartex" xmlns:cx1="http://schemas.microsoft.com/office/drawing/2015/9/8/chartex" xmlns:cx2="http://schemas.microsoft.com/office/drawing/2015/10/21/chartex" xmlns:cx3="http://schemas.microsoft.com/office/drawing/2016/5/9/chartex" xmlns:cx4="http://schemas.microsoft.com/office/drawing/2016/5/10/chartex" xmlns:cx5="http://schemas.microsoft.com/office/drawing/2016/5/11/chartex" xmlns:cx6="http://schemas.microsoft.com/office/drawing/2016/5/12/chartex" xmlns:cx7="http://schemas.microsoft.com/office/drawing/2016/5/13/chartex" xmlns:cx8="http://schemas.microsoft.com/office/drawing/2016/5/14/chartex" xmlns:mc="http://schemas.openxmlformats.org/markup-compatibility/2006" xmlns:aink="http://schemas.microsoft.com/office/drawing/2016/ink" xmlns:am3d="http://schemas.microsoft.com/office/drawing/2017/model3d" xmlns:o="urn:schemas-microsoft-com:office:office" xmlns:oel="http://schemas.microsoft.com/office/2019/extlst" xmlns:r="http://schemas.openxmlformats.org/officeDocument/2006/relationships" xmlns:m="http://schemas.openxmlformats.org/officeDocument/2006/math" xmlns:v="urn:schemas-microsoft-com:vml" xmlns:wp14="http://schemas.microsoft.com/office/word/2010/wordprocessingDrawing" xmlns:wp="http://schemas.openxmlformats.org/drawingml/2006/wordprocessingDrawing" xmlns:w10="urn:schemas-microsoft-com:office:word" xmlns:w="http://schemas.openxmlformats.org/wordprocessingml/2006/main" xmlns:w14="http://schemas.microsoft.com/office/word/2010/wordml" xmlns:w15="http://schemas.microsoft.com/office/word/2012/wordml" xmlns:w16cex="http://schemas.microsoft.com/office/word/2018/wordml/cex" xmlns:w16cid="http://schemas.microsoft.com/office/word/2016/wordml/cid" xmlns:w16="http://schemas.microsoft.com/office/word/2018/wordml" xmlns:w16du="http://schemas.microsoft.com/office/word/2023/wordml/word16du" xmlns:w16sdtdh="http://schemas.microsoft.com/office/word/2020/wordml/sdtdatahash" xmlns:w16se="http://schemas.microsoft.com/office/word/2015/wordml/symex" xmlns:wpg="http://schemas.microsoft.com/office/word/2010/wordprocessingGroup" xmlns:wpi="http://schemas.microsoft.com/office/word/2010/wordprocessingInk" xmlns:wne="http://schemas.microsoft.com/office/word/2006/wordml" xmlns:wps="http://schemas.microsoft.com/office/word/2010/wordprocessingShape" mc:Ignorable="w14 w15 w16se w16cid w16 w16cex w16sdtdh w16du wp14">
   <w:endnote w:type="separator" w:id="-1">
     <w:p>
       <w:pPr>
@@ -2057,7 +1817,7 @@
 </file>
 
 <file path=word/footer1.xml><?xml version="1.0" encoding="utf-8"?>
-<w:ftr xmlns:wpc="http://schemas.microsoft.com/office/word/2010/wordprocessingCanvas" xmlns:cx="http://schemas.microsoft.com/office/drawing/2014/chartex" xmlns:cx1="http://schemas.microsoft.com/office/drawing/2015/9/8/chartex" xmlns:cx2="http://schemas.microsoft.com/office/drawing/2015/10/21/chartex" xmlns:cx3="http://schemas.microsoft.com/office/drawing/2016/5/9/chartex" xmlns:cx4="http://schemas.microsoft.com/office/drawing/2016/5/10/chartex" xmlns:cx5="http://schemas.microsoft.com/office/drawing/2016/5/11/chartex" xmlns:cx6="http://schemas.microsoft.com/office/drawing/2016/5/12/chartex" xmlns:cx7="http://schemas.microsoft.com/office/drawing/2016/5/13/chartex" xmlns:cx8="http://schemas.microsoft.com/office/drawing/2016/5/14/chartex" xmlns:mc="http://schemas.openxmlformats.org/markup-compatibility/2006" xmlns:aink="http://schemas.microsoft.com/office/drawing/2016/ink" xmlns:am3d="http://schemas.microsoft.com/office/drawing/2017/model3d" xmlns:o="urn:schemas-microsoft-com:office:office" xmlns:oel="http://schemas.microsoft.com/office/2019/extlst" xmlns:r="http://schemas.openxmlformats.org/officeDocument/2006/relationships" xmlns:m="http://schemas.openxmlformats.org/officeDocument/2006/math" xmlns:v="urn:schemas-microsoft-com:vml" xmlns:wp14="http://schemas.microsoft.com/office/word/2010/wordprocessingDrawing" xmlns:wp="http://schemas.openxmlformats.org/drawingml/2006/wordprocessingDrawing" xmlns:w10="urn:schemas-microsoft-com:office:word" xmlns:w="http://schemas.openxmlformats.org/wordprocessingml/2006/main" xmlns:w14="http://schemas.microsoft.com/office/word/2010/wordml" xmlns:w15="http://schemas.microsoft.com/office/word/2012/wordml" xmlns:w16cex="http://schemas.microsoft.com/office/word/2018/wordml/cex" xmlns:w16cid="http://schemas.microsoft.com/office/word/2016/wordml/cid" xmlns:w16="http://schemas.microsoft.com/office/word/2018/wordml" xmlns:w16sdtdh="http://schemas.microsoft.com/office/word/2020/wordml/sdtdatahash" xmlns:w16se="http://schemas.microsoft.com/office/word/2015/wordml/symex" xmlns:wpg="http://schemas.microsoft.com/office/word/2010/wordprocessingGroup" xmlns:wpi="http://schemas.microsoft.com/office/word/2010/wordprocessingInk" xmlns:wne="http://schemas.microsoft.com/office/word/2006/wordml" xmlns:wps="http://schemas.microsoft.com/office/word/2010/wordprocessingShape" mc:Ignorable="w14 w15 w16se w16cid w16 w16cex w16sdtdh wp14">
+<w:ftr xmlns:wpc="http://schemas.microsoft.com/office/word/2010/wordprocessingCanvas" xmlns:cx="http://schemas.microsoft.com/office/drawing/2014/chartex" xmlns:cx1="http://schemas.microsoft.com/office/drawing/2015/9/8/chartex" xmlns:cx2="http://schemas.microsoft.com/office/drawing/2015/10/21/chartex" xmlns:cx3="http://schemas.microsoft.com/office/drawing/2016/5/9/chartex" xmlns:cx4="http://schemas.microsoft.com/office/drawing/2016/5/10/chartex" xmlns:cx5="http://schemas.microsoft.com/office/drawing/2016/5/11/chartex" xmlns:cx6="http://schemas.microsoft.com/office/drawing/2016/5/12/chartex" xmlns:cx7="http://schemas.microsoft.com/office/drawing/2016/5/13/chartex" xmlns:cx8="http://schemas.microsoft.com/office/drawing/2016/5/14/chartex" xmlns:mc="http://schemas.openxmlformats.org/markup-compatibility/2006" xmlns:aink="http://schemas.microsoft.com/office/drawing/2016/ink" xmlns:am3d="http://schemas.microsoft.com/office/drawing/2017/model3d" xmlns:o="urn:schemas-microsoft-com:office:office" xmlns:oel="http://schemas.microsoft.com/office/2019/extlst" xmlns:r="http://schemas.openxmlformats.org/officeDocument/2006/relationships" xmlns:m="http://schemas.openxmlformats.org/officeDocument/2006/math" xmlns:v="urn:schemas-microsoft-com:vml" xmlns:wp14="http://schemas.microsoft.com/office/word/2010/wordprocessingDrawing" xmlns:wp="http://schemas.openxmlformats.org/drawingml/2006/wordprocessingDrawing" xmlns:w10="urn:schemas-microsoft-com:office:word" xmlns:w="http://schemas.openxmlformats.org/wordprocessingml/2006/main" xmlns:w14="http://schemas.microsoft.com/office/word/2010/wordml" xmlns:w15="http://schemas.microsoft.com/office/word/2012/wordml" xmlns:w16cex="http://schemas.microsoft.com/office/word/2018/wordml/cex" xmlns:w16cid="http://schemas.microsoft.com/office/word/2016/wordml/cid" xmlns:w16="http://schemas.microsoft.com/office/word/2018/wordml" xmlns:w16du="http://schemas.microsoft.com/office/word/2023/wordml/word16du" xmlns:w16sdtdh="http://schemas.microsoft.com/office/word/2020/wordml/sdtdatahash" xmlns:w16se="http://schemas.microsoft.com/office/word/2015/wordml/symex" xmlns:wpg="http://schemas.microsoft.com/office/word/2010/wordprocessingGroup" xmlns:wpi="http://schemas.microsoft.com/office/word/2010/wordprocessingInk" xmlns:wne="http://schemas.microsoft.com/office/word/2006/wordml" xmlns:wps="http://schemas.microsoft.com/office/word/2010/wordprocessingShape" mc:Ignorable="w14 w15 w16se w16cid w16 w16cex w16sdtdh w16du wp14">
   <w:sdt>
     <w:sdtPr>
       <w:id w:val="-28029420"/>
@@ -2124,7 +1884,7 @@
 </file>
 
 <file path=word/footnotes.xml><?xml version="1.0" encoding="utf-8"?>
-<w:footnotes xmlns:wpc="http://schemas.microsoft.com/office/word/2010/wordprocessingCanvas" xmlns:cx="http://schemas.microsoft.com/office/drawing/2014/chartex" xmlns:cx1="http://schemas.microsoft.com/office/drawing/2015/9/8/chartex" xmlns:cx2="http://schemas.microsoft.com/office/drawing/2015/10/21/chartex" xmlns:cx3="http://schemas.microsoft.com/office/drawing/2016/5/9/chartex" xmlns:cx4="http://schemas.microsoft.com/office/drawing/2016/5/10/chartex" xmlns:cx5="http://schemas.microsoft.com/office/drawing/2016/5/11/chartex" xmlns:cx6="http://schemas.microsoft.com/office/drawing/2016/5/12/chartex" xmlns:cx7="http://schemas.microsoft.com/office/drawing/2016/5/13/chartex" xmlns:cx8="http://schemas.microsoft.com/office/drawing/2016/5/14/chartex" xmlns:mc="http://schemas.openxmlformats.org/markup-compatibility/2006" xmlns:aink="http://schemas.microsoft.com/office/drawing/2016/ink" xmlns:am3d="http://schemas.microsoft.com/office/drawing/2017/model3d" xmlns:o="urn:schemas-microsoft-com:office:office" xmlns:oel="http://schemas.microsoft.com/office/2019/extlst" xmlns:r="http://schemas.openxmlformats.org/officeDocument/2006/relationships" xmlns:m="http://schemas.openxmlformats.org/officeDocument/2006/math" xmlns:v="urn:schemas-microsoft-com:vml" xmlns:wp14="http://schemas.microsoft.com/office/word/2010/wordprocessingDrawing" xmlns:wp="http://schemas.openxmlformats.org/drawingml/2006/wordprocessingDrawing" xmlns:w10="urn:schemas-microsoft-com:office:word" xmlns:w="http://schemas.openxmlformats.org/wordprocessingml/2006/main" xmlns:w14="http://schemas.microsoft.com/office/word/2010/wordml" xmlns:w15="http://schemas.microsoft.com/office/word/2012/wordml" xmlns:w16cex="http://schemas.microsoft.com/office/word/2018/wordml/cex" xmlns:w16cid="http://schemas.microsoft.com/office/word/2016/wordml/cid" xmlns:w16="http://schemas.microsoft.com/office/word/2018/wordml" xmlns:w16sdtdh="http://schemas.microsoft.com/office/word/2020/wordml/sdtdatahash" xmlns:w16se="http://schemas.microsoft.com/office/word/2015/wordml/symex" xmlns:wpg="http://schemas.microsoft.com/office/word/2010/wordprocessingGroup" xmlns:wpi="http://schemas.microsoft.com/office/word/2010/wordprocessingInk" xmlns:wne="http://schemas.microsoft.com/office/word/2006/wordml" xmlns:wps="http://schemas.microsoft.com/office/word/2010/wordprocessingShape" mc:Ignorable="w14 w15 w16se w16cid w16 w16cex w16sdtdh wp14">
+<w:footnotes xmlns:wpc="http://schemas.microsoft.com/office/word/2010/wordprocessingCanvas" xmlns:cx="http://schemas.microsoft.com/office/drawing/2014/chartex" xmlns:cx1="http://schemas.microsoft.com/office/drawing/2015/9/8/chartex" xmlns:cx2="http://schemas.microsoft.com/office/drawing/2015/10/21/chartex" xmlns:cx3="http://schemas.microsoft.com/office/drawing/2016/5/9/chartex" xmlns:cx4="http://schemas.microsoft.com/office/drawing/2016/5/10/chartex" xmlns:cx5="http://schemas.microsoft.com/office/drawing/2016/5/11/chartex" xmlns:cx6="http://schemas.microsoft.com/office/drawing/2016/5/12/chartex" xmlns:cx7="http://schemas.microsoft.com/office/drawing/2016/5/13/chartex" xmlns:cx8="http://schemas.microsoft.com/office/drawing/2016/5/14/chartex" xmlns:mc="http://schemas.openxmlformats.org/markup-compatibility/2006" xmlns:aink="http://schemas.microsoft.com/office/drawing/2016/ink" xmlns:am3d="http://schemas.microsoft.com/office/drawing/2017/model3d" xmlns:o="urn:schemas-microsoft-com:office:office" xmlns:oel="http://schemas.microsoft.com/office/2019/extlst" xmlns:r="http://schemas.openxmlformats.org/officeDocument/2006/relationships" xmlns:m="http://schemas.openxmlformats.org/officeDocument/2006/math" xmlns:v="urn:schemas-microsoft-com:vml" xmlns:wp14="http://schemas.microsoft.com/office/word/2010/wordprocessingDrawing" xmlns:wp="http://schemas.openxmlformats.org/drawingml/2006/wordprocessingDrawing" xmlns:w10="urn:schemas-microsoft-com:office:word" xmlns:w="http://schemas.openxmlformats.org/wordprocessingml/2006/main" xmlns:w14="http://schemas.microsoft.com/office/word/2010/wordml" xmlns:w15="http://schemas.microsoft.com/office/word/2012/wordml" xmlns:w16cex="http://schemas.microsoft.com/office/word/2018/wordml/cex" xmlns:w16cid="http://schemas.microsoft.com/office/word/2016/wordml/cid" xmlns:w16="http://schemas.microsoft.com/office/word/2018/wordml" xmlns:w16du="http://schemas.microsoft.com/office/word/2023/wordml/word16du" xmlns:w16sdtdh="http://schemas.microsoft.com/office/word/2020/wordml/sdtdatahash" xmlns:w16se="http://schemas.microsoft.com/office/word/2015/wordml/symex" xmlns:wpg="http://schemas.microsoft.com/office/word/2010/wordprocessingGroup" xmlns:wpi="http://schemas.microsoft.com/office/word/2010/wordprocessingInk" xmlns:wne="http://schemas.microsoft.com/office/word/2006/wordml" xmlns:wps="http://schemas.microsoft.com/office/word/2010/wordprocessingShape" mc:Ignorable="w14 w15 w16se w16cid w16 w16cex w16sdtdh w16du wp14">
   <w:footnote w:type="separator" w:id="-1">
     <w:p>
       <w:pPr>
@@ -2149,7 +1909,7 @@
 </file>
 
 <file path=word/numbering.xml><?xml version="1.0" encoding="utf-8"?>
-<w:numbering xmlns:wpc="http://schemas.microsoft.com/office/word/2010/wordprocessingCanvas" xmlns:cx="http://schemas.microsoft.com/office/drawing/2014/chartex" xmlns:cx1="http://schemas.microsoft.com/office/drawing/2015/9/8/chartex" xmlns:cx2="http://schemas.microsoft.com/office/drawing/2015/10/21/chartex" xmlns:cx3="http://schemas.microsoft.com/office/drawing/2016/5/9/chartex" xmlns:cx4="http://schemas.microsoft.com/office/drawing/2016/5/10/chartex" xmlns:cx5="http://schemas.microsoft.com/office/drawing/2016/5/11/chartex" xmlns:cx6="http://schemas.microsoft.com/office/drawing/2016/5/12/chartex" xmlns:cx7="http://schemas.microsoft.com/office/drawing/2016/5/13/chartex" xmlns:cx8="http://schemas.microsoft.com/office/drawing/2016/5/14/chartex" xmlns:mc="http://schemas.openxmlformats.org/markup-compatibility/2006" xmlns:aink="http://schemas.microsoft.com/office/drawing/2016/ink" xmlns:am3d="http://schemas.microsoft.com/office/drawing/2017/model3d" xmlns:o="urn:schemas-microsoft-com:office:office" xmlns:oel="http://schemas.microsoft.com/office/2019/extlst" xmlns:r="http://schemas.openxmlformats.org/officeDocument/2006/relationships" xmlns:m="http://schemas.openxmlformats.org/officeDocument/2006/math" xmlns:v="urn:schemas-microsoft-com:vml" xmlns:wp14="http://schemas.microsoft.com/office/word/2010/wordprocessingDrawing" xmlns:wp="http://schemas.openxmlformats.org/drawingml/2006/wordprocessingDrawing" xmlns:w10="urn:schemas-microsoft-com:office:word" xmlns:w="http://schemas.openxmlformats.org/wordprocessingml/2006/main" xmlns:w14="http://schemas.microsoft.com/office/word/2010/wordml" xmlns:w15="http://schemas.microsoft.com/office/word/2012/wordml" xmlns:w16cex="http://schemas.microsoft.com/office/word/2018/wordml/cex" xmlns:w16cid="http://schemas.microsoft.com/office/word/2016/wordml/cid" xmlns:w16="http://schemas.microsoft.com/office/word/2018/wordml" xmlns:w16sdtdh="http://schemas.microsoft.com/office/word/2020/wordml/sdtdatahash" xmlns:w16se="http://schemas.microsoft.com/office/word/2015/wordml/symex" xmlns:wpg="http://schemas.microsoft.com/office/word/2010/wordprocessingGroup" xmlns:wpi="http://schemas.microsoft.com/office/word/2010/wordprocessingInk" xmlns:wne="http://schemas.microsoft.com/office/word/2006/wordml" xmlns:wps="http://schemas.microsoft.com/office/word/2010/wordprocessingShape" mc:Ignorable="w14 w15 w16se w16cid w16 w16cex w16sdtdh wp14">
+<w:numbering xmlns:wpc="http://schemas.microsoft.com/office/word/2010/wordprocessingCanvas" xmlns:cx="http://schemas.microsoft.com/office/drawing/2014/chartex" xmlns:cx1="http://schemas.microsoft.com/office/drawing/2015/9/8/chartex" xmlns:cx2="http://schemas.microsoft.com/office/drawing/2015/10/21/chartex" xmlns:cx3="http://schemas.microsoft.com/office/drawing/2016/5/9/chartex" xmlns:cx4="http://schemas.microsoft.com/office/drawing/2016/5/10/chartex" xmlns:cx5="http://schemas.microsoft.com/office/drawing/2016/5/11/chartex" xmlns:cx6="http://schemas.microsoft.com/office/drawing/2016/5/12/chartex" xmlns:cx7="http://schemas.microsoft.com/office/drawing/2016/5/13/chartex" xmlns:cx8="http://schemas.microsoft.com/office/drawing/2016/5/14/chartex" xmlns:mc="http://schemas.openxmlformats.org/markup-compatibility/2006" xmlns:aink="http://schemas.microsoft.com/office/drawing/2016/ink" xmlns:am3d="http://schemas.microsoft.com/office/drawing/2017/model3d" xmlns:o="urn:schemas-microsoft-com:office:office" xmlns:oel="http://schemas.microsoft.com/office/2019/extlst" xmlns:r="http://schemas.openxmlformats.org/officeDocument/2006/relationships" xmlns:m="http://schemas.openxmlformats.org/officeDocument/2006/math" xmlns:v="urn:schemas-microsoft-com:vml" xmlns:wp14="http://schemas.microsoft.com/office/word/2010/wordprocessingDrawing" xmlns:wp="http://schemas.openxmlformats.org/drawingml/2006/wordprocessingDrawing" xmlns:w10="urn:schemas-microsoft-com:office:word" xmlns:w="http://schemas.openxmlformats.org/wordprocessingml/2006/main" xmlns:w14="http://schemas.microsoft.com/office/word/2010/wordml" xmlns:w15="http://schemas.microsoft.com/office/word/2012/wordml" xmlns:w16cex="http://schemas.microsoft.com/office/word/2018/wordml/cex" xmlns:w16cid="http://schemas.microsoft.com/office/word/2016/wordml/cid" xmlns:w16="http://schemas.microsoft.com/office/word/2018/wordml" xmlns:w16du="http://schemas.microsoft.com/office/word/2023/wordml/word16du" xmlns:w16sdtdh="http://schemas.microsoft.com/office/word/2020/wordml/sdtdatahash" xmlns:w16se="http://schemas.microsoft.com/office/word/2015/wordml/symex" xmlns:wpg="http://schemas.microsoft.com/office/word/2010/wordprocessingGroup" xmlns:wpi="http://schemas.microsoft.com/office/word/2010/wordprocessingInk" xmlns:wne="http://schemas.microsoft.com/office/word/2006/wordml" xmlns:wps="http://schemas.microsoft.com/office/word/2010/wordprocessingShape" mc:Ignorable="w14 w15 w16se w16cid w16 w16cex w16sdtdh w16du wp14">
   <w:abstractNum w:abstractNumId="0" w15:restartNumberingAfterBreak="0">
     <w:nsid w:val="03A21E75"/>
     <w:multiLevelType w:val="multilevel"/>
@@ -6530,7 +6290,7 @@
 </file>
 
 <file path=word/styles.xml><?xml version="1.0" encoding="utf-8"?>
-<w:styles xmlns:mc="http://schemas.openxmlformats.org/markup-compatibility/2006" xmlns:r="http://schemas.openxmlformats.org/officeDocument/2006/relationships" xmlns:w="http://schemas.openxmlformats.org/wordprocessingml/2006/main" xmlns:w14="http://schemas.microsoft.com/office/word/2010/wordml" xmlns:w15="http://schemas.microsoft.com/office/word/2012/wordml" xmlns:w16cex="http://schemas.microsoft.com/office/word/2018/wordml/cex" xmlns:w16cid="http://schemas.microsoft.com/office/word/2016/wordml/cid" xmlns:w16="http://schemas.microsoft.com/office/word/2018/wordml" xmlns:w16sdtdh="http://schemas.microsoft.com/office/word/2020/wordml/sdtdatahash" xmlns:w16se="http://schemas.microsoft.com/office/word/2015/wordml/symex" mc:Ignorable="w14 w15 w16se w16cid w16 w16cex w16sdtdh">
+<w:styles xmlns:mc="http://schemas.openxmlformats.org/markup-compatibility/2006" xmlns:r="http://schemas.openxmlformats.org/officeDocument/2006/relationships" xmlns:w="http://schemas.openxmlformats.org/wordprocessingml/2006/main" xmlns:w14="http://schemas.microsoft.com/office/word/2010/wordml" xmlns:w15="http://schemas.microsoft.com/office/word/2012/wordml" xmlns:w16cex="http://schemas.microsoft.com/office/word/2018/wordml/cex" xmlns:w16cid="http://schemas.microsoft.com/office/word/2016/wordml/cid" xmlns:w16="http://schemas.microsoft.com/office/word/2018/wordml" xmlns:w16du="http://schemas.microsoft.com/office/word/2023/wordml/word16du" xmlns:w16sdtdh="http://schemas.microsoft.com/office/word/2020/wordml/sdtdatahash" xmlns:w16se="http://schemas.microsoft.com/office/word/2015/wordml/symex" mc:Ignorable="w14 w15 w16se w16cid w16 w16cex w16sdtdh w16du">
   <w:docDefaults>
     <w:rPrDefault>
       <w:rPr>
@@ -7515,6 +7275,97 @@
     <w:uiPriority w:val="99"/>
     <w:rsid w:val="00B32D53"/>
   </w:style>
+  <w:style w:type="paragraph" w:styleId="FootnoteText">
+    <w:name w:val="footnote text"/>
+    <w:basedOn w:val="Normal"/>
+    <w:link w:val="FootnoteTextChar"/>
+    <w:uiPriority w:val="99"/>
+    <w:semiHidden/>
+    <w:unhideWhenUsed/>
+    <w:rsid w:val="00287F0A"/>
+    <w:pPr>
+      <w:spacing w:after="0" w:line="240" w:lineRule="auto"/>
+    </w:pPr>
+    <w:rPr>
+      <w:sz w:val="20"/>
+      <w:szCs w:val="20"/>
+    </w:rPr>
+  </w:style>
+  <w:style w:type="character" w:customStyle="1" w:styleId="FootnoteTextChar">
+    <w:name w:val="Footnote Text Char"/>
+    <w:basedOn w:val="DefaultParagraphFont"/>
+    <w:link w:val="FootnoteText"/>
+    <w:uiPriority w:val="99"/>
+    <w:semiHidden/>
+    <w:rsid w:val="00287F0A"/>
+    <w:rPr>
+      <w:sz w:val="20"/>
+      <w:szCs w:val="20"/>
+    </w:rPr>
+  </w:style>
+  <w:style w:type="character" w:styleId="FootnoteReference">
+    <w:name w:val="footnote reference"/>
+    <w:basedOn w:val="DefaultParagraphFont"/>
+    <w:uiPriority w:val="99"/>
+    <w:semiHidden/>
+    <w:unhideWhenUsed/>
+    <w:rsid w:val="00287F0A"/>
+    <w:rPr>
+      <w:vertAlign w:val="superscript"/>
+    </w:rPr>
+  </w:style>
+  <w:style w:type="paragraph" w:styleId="Caption">
+    <w:name w:val="caption"/>
+    <w:basedOn w:val="Normal"/>
+    <w:next w:val="Normal"/>
+    <w:uiPriority w:val="35"/>
+    <w:unhideWhenUsed/>
+    <w:qFormat/>
+    <w:rsid w:val="00287F0A"/>
+    <w:pPr>
+      <w:spacing w:after="200" w:line="240" w:lineRule="auto"/>
+    </w:pPr>
+    <w:rPr>
+      <w:i/>
+      <w:iCs/>
+      <w:color w:val="0E2841" w:themeColor="text2"/>
+      <w:sz w:val="18"/>
+      <w:szCs w:val="18"/>
+    </w:rPr>
+  </w:style>
+  <w:style w:type="character" w:styleId="Hyperlink">
+    <w:name w:val="Hyperlink"/>
+    <w:basedOn w:val="DefaultParagraphFont"/>
+    <w:uiPriority w:val="99"/>
+    <w:unhideWhenUsed/>
+    <w:rsid w:val="00AB0F1A"/>
+    <w:rPr>
+      <w:color w:val="467886" w:themeColor="hyperlink"/>
+      <w:u w:val="single"/>
+    </w:rPr>
+  </w:style>
+  <w:style w:type="character" w:styleId="UnresolvedMention">
+    <w:name w:val="Unresolved Mention"/>
+    <w:basedOn w:val="DefaultParagraphFont"/>
+    <w:uiPriority w:val="99"/>
+    <w:semiHidden/>
+    <w:unhideWhenUsed/>
+    <w:rsid w:val="00AB0F1A"/>
+    <w:rPr>
+      <w:color w:val="605E5C"/>
+      <w:shd w:val="clear" w:color="auto" w:fill="E1DFDD"/>
+    </w:rPr>
+  </w:style>
+  <w:style w:type="character" w:styleId="PlaceholderText">
+    <w:name w:val="Placeholder Text"/>
+    <w:basedOn w:val="DefaultParagraphFont"/>
+    <w:uiPriority w:val="99"/>
+    <w:semiHidden/>
+    <w:rsid w:val="004560D4"/>
+    <w:rPr>
+      <w:color w:val="666666"/>
+    </w:rPr>
+  </w:style>
 </w:styles>
 </file>
 

</xml_diff>